<commit_message>
Another report change, deleted landmarks special appearances on report. Last commit now!!
</commit_message>
<xml_diff>
--- a/trab/docs/G15_relatorio.docx
+++ b/trab/docs/G15_relatorio.docx
@@ -12,6 +12,7 @@
       </w:pPr>
       <w:r>
         <w:rPr>
+          <w:noProof/>
           <w:lang w:eastAsia="en-US"/>
         </w:rPr>
         <w:drawing>
@@ -898,7 +899,36 @@
           <w:sz w:val="22"/>
           <w:szCs w:val="22"/>
         </w:rPr>
-        <w:t>Palavras-chave: Aplicação, Processar Imagens, Google Cloud Platform (GCP), Armazenamento, Comunicação, Submissão de Imagens, Interface gRPC, Servidor, Máquina Virtual (VM), Aplicativo LandMarks, Desempenho, Escalabilidade e Disponibilidade.</w:t>
+        <w:t xml:space="preserve">Palavras-chave: Aplicação, Processar Imagens, Google Cloud Platform (GCP), Armazenamento, Comunicação, Submissão de Imagens, Interface gRPC, Servidor, Máquina Virtual (VM), </w:t>
+      </w:r>
+      <w:proofErr w:type="spellStart"/>
+      <w:r>
+        <w:rPr>
+          <w:b w:val="0"/>
+          <w:bCs w:val="0"/>
+          <w:sz w:val="22"/>
+          <w:szCs w:val="22"/>
+        </w:rPr>
+        <w:t>Label</w:t>
+      </w:r>
+      <w:proofErr w:type="spellEnd"/>
+      <w:r>
+        <w:rPr>
+          <w:b w:val="0"/>
+          <w:bCs w:val="0"/>
+          <w:sz w:val="22"/>
+          <w:szCs w:val="22"/>
+        </w:rPr>
+        <w:t xml:space="preserve"> App</w:t>
+      </w:r>
+      <w:r>
+        <w:rPr>
+          <w:b w:val="0"/>
+          <w:bCs w:val="0"/>
+          <w:sz w:val="22"/>
+          <w:szCs w:val="22"/>
+        </w:rPr>
+        <w:t>, Desempenho, Escalabilidade e Disponibilidade.</w:t>
       </w:r>
     </w:p>
     <w:p>
@@ -1087,7 +1117,78 @@
           <w:sz w:val="22"/>
           <w:szCs w:val="22"/>
         </w:rPr>
-        <w:t>Keywords: Application, Image Processing, Google Cloud Platform (GCP), Storage, Communication, Image Submission, gRPC Interface, Server, Virtual Machine (VM), LandMarks App, Performance, Scalability, Availability.</w:t>
+        <w:t xml:space="preserve">Keywords: Application, Image Processing, Google Cloud Platform (GCP), Storage, Communication, Image Submission, gRPC Interface, Server, Virtual </w:t>
+      </w:r>
+      <w:proofErr w:type="spellStart"/>
+      <w:r>
+        <w:rPr>
+          <w:sz w:val="22"/>
+          <w:szCs w:val="22"/>
+        </w:rPr>
+        <w:t>Machine</w:t>
+      </w:r>
+      <w:proofErr w:type="spellEnd"/>
+      <w:r>
+        <w:rPr>
+          <w:sz w:val="22"/>
+          <w:szCs w:val="22"/>
+        </w:rPr>
+        <w:t xml:space="preserve"> (VM), </w:t>
+      </w:r>
+      <w:proofErr w:type="spellStart"/>
+      <w:r>
+        <w:rPr>
+          <w:sz w:val="22"/>
+          <w:szCs w:val="22"/>
+        </w:rPr>
+        <w:t>L</w:t>
+      </w:r>
+      <w:r>
+        <w:rPr>
+          <w:sz w:val="22"/>
+          <w:szCs w:val="22"/>
+        </w:rPr>
+        <w:t>abel</w:t>
+      </w:r>
+      <w:proofErr w:type="spellEnd"/>
+      <w:r>
+        <w:rPr>
+          <w:sz w:val="22"/>
+          <w:szCs w:val="22"/>
+        </w:rPr>
+        <w:t xml:space="preserve"> App, Performance, </w:t>
+      </w:r>
+      <w:proofErr w:type="spellStart"/>
+      <w:r>
+        <w:rPr>
+          <w:sz w:val="22"/>
+          <w:szCs w:val="22"/>
+        </w:rPr>
+        <w:t>Scalability</w:t>
+      </w:r>
+      <w:proofErr w:type="spellEnd"/>
+      <w:r>
+        <w:rPr>
+          <w:sz w:val="22"/>
+          <w:szCs w:val="22"/>
+        </w:rPr>
+        <w:t xml:space="preserve">, </w:t>
+      </w:r>
+      <w:proofErr w:type="spellStart"/>
+      <w:r>
+        <w:rPr>
+          <w:sz w:val="22"/>
+          <w:szCs w:val="22"/>
+        </w:rPr>
+        <w:t>Availability</w:t>
+      </w:r>
+      <w:proofErr w:type="spellEnd"/>
+      <w:r>
+        <w:rPr>
+          <w:sz w:val="22"/>
+          <w:szCs w:val="22"/>
+        </w:rPr>
+        <w:t>.</w:t>
       </w:r>
       <w:r>
         <w:rPr>
@@ -1141,6 +1242,19 @@
           </w:r>
         </w:p>
         <w:p>
+          <w:pPr>
+            <w:pStyle w:val="ndice1"/>
+            <w:tabs>
+              <w:tab w:val="left" w:pos="480"/>
+              <w:tab w:val="right" w:leader="dot" w:pos="8494"/>
+            </w:tabs>
+            <w:rPr>
+              <w:noProof/>
+              <w:kern w:val="2"/>
+              <w:lang w:eastAsia="pt-PT"/>
+              <w14:ligatures w14:val="standardContextual"/>
+            </w:rPr>
+          </w:pPr>
           <w:r>
             <w:fldChar w:fldCharType="begin"/>
           </w:r>
@@ -1150,14 +1264,85 @@
           <w:r>
             <w:fldChar w:fldCharType="separate"/>
           </w:r>
-          <w:r>
-            <w:rPr>
-              <w:b/>
-              <w:bCs/>
-              <w:noProof/>
-            </w:rPr>
-            <w:t>Não foi encontrada nenhuma entrada de índice.</w:t>
-          </w:r>
+          <w:hyperlink w:anchor="_Toc167719328" w:history="1">
+            <w:r>
+              <w:rPr>
+                <w:rStyle w:val="Hiperligao"/>
+                <w:b/>
+                <w:bCs/>
+                <w:noProof/>
+              </w:rPr>
+              <w:t>1.</w:t>
+            </w:r>
+            <w:r>
+              <w:rPr>
+                <w:noProof/>
+                <w:kern w:val="2"/>
+                <w:lang w:eastAsia="pt-PT"/>
+                <w14:ligatures w14:val="standardContextual"/>
+              </w:rPr>
+              <w:tab/>
+            </w:r>
+            <w:r>
+              <w:rPr>
+                <w:rStyle w:val="Hiperligao"/>
+                <w:b/>
+                <w:bCs/>
+                <w:noProof/>
+              </w:rPr>
+              <w:t>Introdução</w:t>
+            </w:r>
+            <w:r>
+              <w:rPr>
+                <w:noProof/>
+                <w:webHidden/>
+              </w:rPr>
+              <w:tab/>
+            </w:r>
+            <w:r>
+              <w:rPr>
+                <w:noProof/>
+                <w:webHidden/>
+              </w:rPr>
+              <w:fldChar w:fldCharType="begin"/>
+            </w:r>
+            <w:r>
+              <w:rPr>
+                <w:noProof/>
+                <w:webHidden/>
+              </w:rPr>
+              <w:instrText xml:space="preserve"> PAGEREF _Toc167719328 \h </w:instrText>
+            </w:r>
+            <w:r>
+              <w:rPr>
+                <w:noProof/>
+                <w:webHidden/>
+              </w:rPr>
+            </w:r>
+            <w:r>
+              <w:rPr>
+                <w:noProof/>
+                <w:webHidden/>
+              </w:rPr>
+              <w:fldChar w:fldCharType="separate"/>
+            </w:r>
+            <w:r>
+              <w:rPr>
+                <w:noProof/>
+                <w:webHidden/>
+              </w:rPr>
+              <w:t>6</w:t>
+            </w:r>
+            <w:r>
+              <w:rPr>
+                <w:noProof/>
+                <w:webHidden/>
+              </w:rPr>
+              <w:fldChar w:fldCharType="end"/>
+            </w:r>
+          </w:hyperlink>
+        </w:p>
+        <w:p>
           <w:r>
             <w:rPr>
               <w:b/>
@@ -1200,7 +1385,10 @@
           <w:tab w:val="right" w:leader="dot" w:pos="8494"/>
         </w:tabs>
         <w:rPr>
-          <w:lang w:eastAsia="ja-JP"/>
+          <w:noProof/>
+          <w:kern w:val="2"/>
+          <w:lang w:eastAsia="pt-PT"/>
+          <w14:ligatures w14:val="standardContextual"/>
         </w:rPr>
       </w:pPr>
       <w:r>
@@ -1213,7 +1401,51 @@
         <w:fldChar w:fldCharType="separate"/>
       </w:r>
       <w:r>
-        <w:t xml:space="preserve"> </w:t>
+        <w:rPr>
+          <w:noProof/>
+        </w:rPr>
+        <w:t>Figura 1 – Esquema da estrutura do trabalho</w:t>
+      </w:r>
+      <w:r>
+        <w:rPr>
+          <w:noProof/>
+        </w:rPr>
+        <w:tab/>
+      </w:r>
+      <w:r>
+        <w:rPr>
+          <w:noProof/>
+        </w:rPr>
+        <w:fldChar w:fldCharType="begin"/>
+      </w:r>
+      <w:r>
+        <w:rPr>
+          <w:noProof/>
+        </w:rPr>
+        <w:instrText xml:space="preserve"> PAGEREF _Toc167719219 \h </w:instrText>
+      </w:r>
+      <w:r>
+        <w:rPr>
+          <w:noProof/>
+        </w:rPr>
+      </w:r>
+      <w:r>
+        <w:rPr>
+          <w:noProof/>
+        </w:rPr>
+        <w:fldChar w:fldCharType="separate"/>
+      </w:r>
+      <w:r>
+        <w:rPr>
+          <w:noProof/>
+        </w:rPr>
+        <w:t>6</w:t>
+      </w:r>
+      <w:r>
+        <w:rPr>
+          <w:noProof/>
+        </w:rPr>
+        <w:fldChar w:fldCharType="end"/>
       </w:r>
     </w:p>
     <w:p>
@@ -1255,8 +1487,9 @@
         <w:pStyle w:val="PargrafodaLista"/>
         <w:numPr>
           <w:ilvl w:val="0"/>
-          <w:numId w:val="22"/>
+          <w:numId w:val="34"/>
         </w:numPr>
+        <w:outlineLvl w:val="0"/>
         <w:rPr>
           <w:b/>
           <w:bCs/>
@@ -1264,6 +1497,7 @@
           <w:szCs w:val="36"/>
         </w:rPr>
       </w:pPr>
+      <w:bookmarkStart w:id="0" w:name="_Toc167719328"/>
       <w:r>
         <w:rPr>
           <w:b/>
@@ -1274,6 +1508,7 @@
         <w:lastRenderedPageBreak/>
         <w:t>Introdução</w:t>
       </w:r>
+      <w:bookmarkEnd w:id="0"/>
     </w:p>
     <w:p>
       <w:pPr>
@@ -1289,7 +1524,32 @@
         <w:t>a</w:t>
       </w:r>
       <w:r>
-        <w:t xml:space="preserve"> com o objetivo de processar imagens para identificar monumentos ou locais famosos. Utiliza serviços da Google Cloud Platform (GCP) para armazenamento, comunicação e computação, proporcionando uma solução escalável na nuvem. Os clientes podem enviar imagens para deteção de monumentos, armazenando-as no Cloud Storage. O sistema é capaz de se adaptar a variações de carga, aumentando ou diminuindo a capacidade de processamento de imagens conforme necessário. As funcionalidades são disponibilizadas através de uma interface gRPC, permitindo aos clientes interagir com o sistema de forma eficiente. Réplicas do servidor gRPC e do aplicativo Landmarks App são executadas em máquinas virtuais para garantir disponibilidade e </w:t>
+        <w:t xml:space="preserve"> com o objetivo de processar imagens para identificar monumentos ou locais famosos. Utiliza serviços da Google Cloud Platform (GCP) para armazenamento, comunicação e computação, proporcionando uma solução escalável na nuvem. Os clientes podem enviar imagens para deteção de monumentos, armazenando-as no Cloud Storage. O sistema é capaz de se adaptar a variações de carga, aumentando ou diminuindo a capacidade de processamento de imagens conforme necessário. As funcionalidades são disponibilizadas através de uma interface gRPC, permitindo aos clientes interagir com o sistema de forma eficiente. Réplicas do servidor </w:t>
+      </w:r>
+      <w:proofErr w:type="spellStart"/>
+      <w:r>
+        <w:t>gRPC</w:t>
+      </w:r>
+      <w:proofErr w:type="spellEnd"/>
+      <w:r>
+        <w:t xml:space="preserve"> e d</w:t>
+      </w:r>
+      <w:r>
+        <w:t>a</w:t>
+      </w:r>
+      <w:r>
+        <w:t xml:space="preserve"> </w:t>
+      </w:r>
+      <w:proofErr w:type="spellStart"/>
+      <w:r>
+        <w:t>La</w:t>
+      </w:r>
+      <w:r>
+        <w:t>bel</w:t>
+      </w:r>
+      <w:proofErr w:type="spellEnd"/>
+      <w:r>
+        <w:t xml:space="preserve"> App são executadas em máquinas virtuais para garantir disponibilidade e </w:t>
       </w:r>
       <w:r>
         <w:t>load balancing</w:t>
@@ -1311,8 +1571,9 @@
         <w:pStyle w:val="PargrafodaLista"/>
         <w:numPr>
           <w:ilvl w:val="0"/>
-          <w:numId w:val="22"/>
+          <w:numId w:val="34"/>
         </w:numPr>
+        <w:outlineLvl w:val="0"/>
         <w:rPr>
           <w:b/>
           <w:bCs/>
@@ -1335,6 +1596,9 @@
         <w:keepNext/>
       </w:pPr>
       <w:r>
+        <w:rPr>
+          <w:noProof/>
+        </w:rPr>
         <w:drawing>
           <wp:inline distT="0" distB="0" distL="0" distR="0" wp14:anchorId="33BD99A6" wp14:editId="59E4C5CE">
             <wp:extent cx="5400040" cy="2417445"/>
@@ -1382,6 +1646,7 @@
           <w:szCs w:val="36"/>
         </w:rPr>
       </w:pPr>
+      <w:bookmarkStart w:id="1" w:name="_Toc167719219"/>
       <w:r>
         <w:t xml:space="preserve">Figura </w:t>
       </w:r>
@@ -1406,6 +1671,7 @@
       <w:r>
         <w:t xml:space="preserve"> – Esquema da estrutura do trabalho</w:t>
       </w:r>
+      <w:bookmarkEnd w:id="1"/>
     </w:p>
     <w:p>
       <w:pPr>
@@ -1432,9 +1698,10 @@
       <w:pPr>
         <w:pStyle w:val="PargrafodaLista"/>
         <w:numPr>
-          <w:ilvl w:val="1"/>
-          <w:numId w:val="22"/>
+          <w:ilvl w:val="0"/>
+          <w:numId w:val="34"/>
         </w:numPr>
+        <w:outlineLvl w:val="1"/>
         <w:rPr>
           <w:b/>
           <w:bCs/>
@@ -1458,13 +1725,8 @@
         <w:ind w:left="360" w:right="282" w:firstLine="349"/>
       </w:pPr>
       <w:r>
-        <w:t xml:space="preserve">O componente "client" é responsável por interagir com os usuários ou aplicações cliente, fornecendo uma interface intuitiva para submissão de imagens, obtenção de resultados e informações sobre as fotos processadas. Ele utiliza a interface gRPC para comunicar com o </w:t>
-      </w:r>
-      <w:proofErr w:type="spellStart"/>
-      <w:r>
-        <w:t>servidor.</w:t>
-      </w:r>
-      <w:proofErr w:type="spellEnd"/>
+        <w:t>O componente "client" é responsável por interagir com os usuários ou aplicações cliente, fornecendo uma interface intuitiva para submissão de imagens, obtenção de resultados e informações sobre as fotos processadas. Ele utiliza a interface gRPC para comunicar com o servidor.</w:t>
+      </w:r>
     </w:p>
     <w:p>
       <w:pPr>
@@ -1475,10 +1737,11 @@
       <w:pPr>
         <w:pStyle w:val="PargrafodaLista"/>
         <w:numPr>
-          <w:ilvl w:val="2"/>
-          <w:numId w:val="22"/>
+          <w:ilvl w:val="1"/>
+          <w:numId w:val="34"/>
         </w:numPr>
         <w:ind w:right="282"/>
+        <w:outlineLvl w:val="2"/>
         <w:rPr>
           <w:b/>
           <w:bCs/>
@@ -1808,39 +2071,26 @@
           <w:b/>
           <w:bCs/>
         </w:rPr>
-        <w:t xml:space="preserve"> App</w:t>
-      </w:r>
+        <w:t xml:space="preserve"> App </w:t>
+      </w:r>
+      <w:proofErr w:type="spellStart"/>
       <w:r>
         <w:rPr>
           <w:b/>
           <w:bCs/>
         </w:rPr>
-        <w:t xml:space="preserve"> I</w:t>
-      </w:r>
-      <w:proofErr w:type="spellStart"/>
+        <w:t>Instances</w:t>
+      </w:r>
+      <w:proofErr w:type="spellEnd"/>
       <w:r>
         <w:rPr>
           <w:b/>
           <w:bCs/>
         </w:rPr>
-        <w:t>nstances</w:t>
-      </w:r>
-      <w:proofErr w:type="spellEnd"/>
-      <w:r>
-        <w:rPr>
-          <w:b/>
-          <w:bCs/>
-        </w:rPr>
         <w:t xml:space="preserve">: </w:t>
       </w:r>
       <w:r>
-        <w:t xml:space="preserve">Permite mudar o número de instâncias de máquinas virtuais que correm </w:t>
-      </w:r>
-      <w:r>
-        <w:t>a aplicação de processamento de imagens</w:t>
-      </w:r>
-      <w:r>
-        <w:t>.</w:t>
+        <w:t>Permite mudar o número de instâncias de máquinas virtuais que correm a aplicação de processamento de imagens.</w:t>
       </w:r>
     </w:p>
     <w:p>
@@ -1856,9 +2106,10 @@
       <w:pPr>
         <w:pStyle w:val="PargrafodaLista"/>
         <w:numPr>
-          <w:ilvl w:val="1"/>
-          <w:numId w:val="22"/>
+          <w:ilvl w:val="0"/>
+          <w:numId w:val="34"/>
         </w:numPr>
+        <w:outlineLvl w:val="1"/>
         <w:rPr>
           <w:b/>
           <w:bCs/>
@@ -1906,10 +2157,11 @@
       <w:pPr>
         <w:pStyle w:val="PargrafodaLista"/>
         <w:numPr>
-          <w:ilvl w:val="2"/>
-          <w:numId w:val="22"/>
+          <w:ilvl w:val="1"/>
+          <w:numId w:val="34"/>
         </w:numPr>
         <w:ind w:right="282"/>
+        <w:outlineLvl w:val="2"/>
         <w:rPr>
           <w:b/>
           <w:bCs/>
@@ -1976,10 +2228,11 @@
       <w:pPr>
         <w:pStyle w:val="PargrafodaLista"/>
         <w:numPr>
-          <w:ilvl w:val="2"/>
-          <w:numId w:val="22"/>
+          <w:ilvl w:val="1"/>
+          <w:numId w:val="34"/>
         </w:numPr>
         <w:ind w:right="282"/>
+        <w:outlineLvl w:val="2"/>
         <w:rPr>
           <w:b/>
           <w:bCs/>
@@ -2014,10 +2267,11 @@
       <w:pPr>
         <w:pStyle w:val="PargrafodaLista"/>
         <w:numPr>
-          <w:ilvl w:val="2"/>
-          <w:numId w:val="22"/>
+          <w:ilvl w:val="1"/>
+          <w:numId w:val="34"/>
         </w:numPr>
         <w:ind w:right="282"/>
+        <w:outlineLvl w:val="2"/>
         <w:rPr>
           <w:b/>
           <w:bCs/>
@@ -2043,28 +2297,67 @@
         <w:t>O</w:t>
       </w:r>
       <w:r>
-        <w:t xml:space="preserve"> Google Pub/Sub é onde estabelece ligação de servidor com Landmarks, o</w:t>
+        <w:t xml:space="preserve"> Google Pub/</w:t>
+      </w:r>
+      <w:proofErr w:type="spellStart"/>
+      <w:r>
+        <w:t>Sub</w:t>
+      </w:r>
+      <w:proofErr w:type="spellEnd"/>
+      <w:r>
+        <w:t xml:space="preserve"> é </w:t>
+      </w:r>
+      <w:r>
+        <w:t xml:space="preserve">onde acontece a troca desacoplada de mensagens entre o servidor, a </w:t>
+      </w:r>
+      <w:proofErr w:type="spellStart"/>
+      <w:r>
+        <w:t>Label</w:t>
+      </w:r>
+      <w:proofErr w:type="spellEnd"/>
+      <w:r>
+        <w:t xml:space="preserve"> e </w:t>
+      </w:r>
+      <w:proofErr w:type="spellStart"/>
+      <w:r>
+        <w:t>Logging</w:t>
+      </w:r>
+      <w:proofErr w:type="spellEnd"/>
+      <w:r>
+        <w:t xml:space="preserve"> App. No mesmo tópico onde as mensagens são publicadas</w:t>
       </w:r>
       <w:r>
         <w:t xml:space="preserve"> </w:t>
       </w:r>
       <w:r>
-        <w:t>servidor envia uma mensagem que contem informação da localização da imagem no Google Storage. O landmarks recebe essa mesma mensagem e processa-o.</w:t>
+        <w:t xml:space="preserve">pode haver </w:t>
+      </w:r>
+      <w:r>
+        <w:t xml:space="preserve">várias subscrições, onde </w:t>
+      </w:r>
+      <w:r>
+        <w:t xml:space="preserve">estas </w:t>
+      </w:r>
+      <w:r>
+        <w:t>são retiradas</w:t>
+      </w:r>
+      <w:r>
+        <w:t>.</w:t>
+      </w:r>
+      <w:r>
+        <w:br w:type="page"/>
       </w:r>
     </w:p>
     <w:p>
       <w:pPr>
+        <w:pStyle w:val="PargrafodaLista"/>
+        <w:numPr>
+          <w:ilvl w:val="0"/>
+          <w:numId w:val="34"/>
+        </w:numPr>
         <w:spacing w:after="200"/>
         <w:jc w:val="left"/>
-      </w:pPr>
-      <w:r>
-        <w:br w:type="page"/>
-      </w:r>
-    </w:p>
-    <w:p>
-      <w:pPr>
-        <w:spacing w:after="200"/>
-        <w:jc w:val="left"/>
+        <w:outlineLvl w:val="0"/>
         <w:rPr>
           <w:b/>
           <w:bCs/>
@@ -2072,6 +2365,7 @@
           <w:szCs w:val="36"/>
         </w:rPr>
       </w:pPr>
+      <w:proofErr w:type="spellStart"/>
       <w:r>
         <w:rPr>
           <w:b/>
@@ -2080,7 +2374,17 @@
           <w:szCs w:val="36"/>
         </w:rPr>
         <w:lastRenderedPageBreak/>
-        <w:t>Label App</w:t>
+        <w:t>Label</w:t>
+      </w:r>
+      <w:proofErr w:type="spellEnd"/>
+      <w:r>
+        <w:rPr>
+          <w:b/>
+          <w:bCs/>
+          <w:sz w:val="36"/>
+          <w:szCs w:val="36"/>
+        </w:rPr>
+        <w:t xml:space="preserve"> App</w:t>
       </w:r>
     </w:p>
     <w:p>
@@ -2088,7 +2392,18 @@
         <w:ind w:right="282" w:firstLine="360"/>
       </w:pPr>
       <w:r>
-        <w:t>A aplicação Landmarks tem como objetivo detectar e processar informações</w:t>
+        <w:t xml:space="preserve">A aplicação </w:t>
+      </w:r>
+      <w:proofErr w:type="spellStart"/>
+      <w:r>
+        <w:t>Label</w:t>
+      </w:r>
+      <w:proofErr w:type="spellEnd"/>
+      <w:r>
+        <w:t xml:space="preserve"> App</w:t>
+      </w:r>
+      <w:r>
+        <w:t xml:space="preserve"> tem como objetivo detectar e processar informações</w:t>
       </w:r>
       <w:r>
         <w:t xml:space="preserve"> </w:t>
@@ -2118,8 +2433,8 @@
       <w:pPr>
         <w:pStyle w:val="PargrafodaLista"/>
         <w:numPr>
-          <w:ilvl w:val="2"/>
-          <w:numId w:val="22"/>
+          <w:ilvl w:val="1"/>
+          <w:numId w:val="34"/>
         </w:numPr>
         <w:ind w:right="282"/>
         <w:rPr>
@@ -2136,32 +2451,19 @@
           <w:sz w:val="32"/>
           <w:szCs w:val="32"/>
         </w:rPr>
-        <w:t>Google Vision API</w:t>
-      </w:r>
-    </w:p>
-    <w:p>
-      <w:pPr>
-        <w:ind w:right="282" w:firstLine="360"/>
-      </w:pPr>
-      <w:r>
-        <w:t>A Google Vision API é usada para detetar pontos de referência em imagens. O problema principal relacionado a essa API é realizar a deteção precisa dos landmarks nas imagens fornecidas. Garantir a deteção correta e precisa dos landmarks é essencial para o funcionamento adequado da aplicação.</w:t>
-      </w:r>
-    </w:p>
-    <w:p/>
-    <w:p>
-      <w:pPr>
-        <w:pStyle w:val="PargrafodaLista"/>
-        <w:numPr>
-          <w:ilvl w:val="2"/>
-          <w:numId w:val="22"/>
-        </w:numPr>
+        <w:t xml:space="preserve">Google </w:t>
+      </w:r>
+      <w:proofErr w:type="spellStart"/>
+      <w:r>
         <w:rPr>
           <w:b/>
           <w:bCs/>
           <w:sz w:val="32"/>
           <w:szCs w:val="32"/>
         </w:rPr>
-      </w:pPr>
+        <w:t>Vision</w:t>
+      </w:r>
+      <w:proofErr w:type="spellEnd"/>
       <w:r>
         <w:rPr>
           <w:b/>
@@ -2169,36 +2471,50 @@
           <w:sz w:val="32"/>
           <w:szCs w:val="32"/>
         </w:rPr>
-        <w:t>Translation API</w:t>
+        <w:t xml:space="preserve"> API</w:t>
       </w:r>
     </w:p>
     <w:p>
       <w:pPr>
-        <w:ind w:left="360" w:firstLine="349"/>
-      </w:pPr>
-      <w:r>
-        <w:t xml:space="preserve">A Translation API é usada para traduzir cada característica de inglês para portugês para ser armazenada na </w:t>
-      </w:r>
-      <w:proofErr w:type="spellStart"/>
-      <w:r>
-        <w:t>Label</w:t>
-      </w:r>
-      <w:proofErr w:type="spellEnd"/>
-      <w:r>
-        <w:t xml:space="preserve"> da imagem correspondente.</w:t>
+        <w:ind w:right="282" w:firstLine="360"/>
+      </w:pPr>
+      <w:r>
+        <w:t xml:space="preserve">A Google </w:t>
+      </w:r>
+      <w:proofErr w:type="spellStart"/>
+      <w:r>
+        <w:t>Vision</w:t>
+      </w:r>
+      <w:proofErr w:type="spellEnd"/>
+      <w:r>
+        <w:t xml:space="preserve"> API é usada para detetar pontos de referência em imagens. O problema principal relacionado a essa API é realizar a deteção precisa d</w:t>
+      </w:r>
+      <w:r>
+        <w:t>a</w:t>
+      </w:r>
+      <w:r>
+        <w:t xml:space="preserve">s </w:t>
+      </w:r>
+      <w:r>
+        <w:t>características</w:t>
+      </w:r>
+      <w:r>
+        <w:t xml:space="preserve"> nas imagens fornecidas. Garantir a deteção correta e precisa d</w:t>
+      </w:r>
+      <w:r>
+        <w:t>as características</w:t>
+      </w:r>
+      <w:r>
+        <w:t xml:space="preserve"> é essencial para o funcionamento adequado da aplicação.</w:t>
       </w:r>
     </w:p>
-    <w:p>
-      <w:pPr>
-        <w:ind w:left="360" w:firstLine="349"/>
-      </w:pPr>
-    </w:p>
+    <w:p/>
     <w:p>
       <w:pPr>
         <w:pStyle w:val="PargrafodaLista"/>
         <w:numPr>
-          <w:ilvl w:val="2"/>
-          <w:numId w:val="22"/>
+          <w:ilvl w:val="1"/>
+          <w:numId w:val="34"/>
         </w:numPr>
         <w:rPr>
           <w:b/>
@@ -2207,6 +2523,7 @@
           <w:szCs w:val="32"/>
         </w:rPr>
       </w:pPr>
+      <w:proofErr w:type="spellStart"/>
       <w:r>
         <w:rPr>
           <w:b/>
@@ -2214,114 +2531,479 @@
           <w:sz w:val="32"/>
           <w:szCs w:val="32"/>
         </w:rPr>
-        <w:t>Firestore API</w:t>
+        <w:t>Translation</w:t>
+      </w:r>
+      <w:proofErr w:type="spellEnd"/>
+      <w:r>
+        <w:rPr>
+          <w:b/>
+          <w:bCs/>
+          <w:sz w:val="32"/>
+          <w:szCs w:val="32"/>
+        </w:rPr>
+        <w:t xml:space="preserve"> API</w:t>
       </w:r>
     </w:p>
     <w:p>
       <w:pPr>
-        <w:ind w:firstLine="360"/>
-        <w:rPr>
-          <w:lang w:val="en-US"/>
-        </w:rPr>
-      </w:pPr>
-      <w:r>
-        <w:rPr>
-          <w:lang w:val="en-US"/>
-        </w:rPr>
-        <w:t>A API do Firestore</w:t>
-      </w:r>
-      <w:r>
-        <w:rPr>
-          <w:lang w:val="en-US"/>
-        </w:rPr>
-        <w:t xml:space="preserve"> é usad</w:t>
-      </w:r>
-      <w:r>
-        <w:rPr>
-          <w:lang w:val="en-US"/>
-        </w:rPr>
-        <w:t>a</w:t>
-      </w:r>
-      <w:r>
-        <w:rPr>
-          <w:lang w:val="en-US"/>
-        </w:rPr>
-        <w:t xml:space="preserve"> para armazenar as</w:t>
-      </w:r>
-      <w:r>
-        <w:rPr>
-          <w:lang w:val="en-US"/>
-        </w:rPr>
-        <w:t xml:space="preserve"> imagens e as suas características traduzidas </w:t>
-      </w:r>
-      <w:r>
-        <w:rPr>
-          <w:lang w:val="en-US"/>
-        </w:rPr>
-        <w:t>detetad</w:t>
-      </w:r>
-      <w:r>
-        <w:rPr>
-          <w:lang w:val="en-US"/>
-        </w:rPr>
-        <w:t>as</w:t>
-      </w:r>
-      <w:r>
-        <w:rPr>
-          <w:lang w:val="en-US"/>
-        </w:rPr>
-        <w:t xml:space="preserve">, incluindo os dados sobre o </w:t>
-      </w:r>
-      <w:r>
-        <w:rPr>
-          <w:lang w:val="en-US"/>
-        </w:rPr>
-        <w:t>id do pedido, a data quando foi processada e o nome do ficheiro para cada imagem</w:t>
-      </w:r>
-      <w:r>
-        <w:rPr>
-          <w:lang w:val="en-US"/>
-        </w:rPr>
-        <w:t>. É fundamental que os dados sejam armazenados e recuperados de forma confiável e eficiente, garantindo a consistência das informações para os usuários da aplicação.</w:t>
+        <w:ind w:left="360" w:firstLine="349"/>
+      </w:pPr>
+      <w:r>
+        <w:t xml:space="preserve">A </w:t>
+      </w:r>
+      <w:proofErr w:type="spellStart"/>
+      <w:r>
+        <w:t>Translation</w:t>
+      </w:r>
+      <w:proofErr w:type="spellEnd"/>
+      <w:r>
+        <w:t xml:space="preserve"> API é usada para traduzir cada característica de inglês para portugês para ser armazenada na </w:t>
+      </w:r>
+      <w:proofErr w:type="spellStart"/>
+      <w:r>
+        <w:t>Label</w:t>
+      </w:r>
+      <w:proofErr w:type="spellEnd"/>
+      <w:r>
+        <w:t xml:space="preserve"> da imagem correspondente.</w:t>
       </w:r>
     </w:p>
     <w:p>
       <w:pPr>
-        <w:spacing w:after="200"/>
-        <w:jc w:val="left"/>
-        <w:rPr>
-          <w:lang w:val="en-US"/>
-        </w:rPr>
-      </w:pPr>
-      <w:r>
-        <w:rPr>
-          <w:lang w:val="en-US"/>
-        </w:rPr>
-        <w:br w:type="page"/>
-      </w:r>
+        <w:ind w:left="360" w:firstLine="349"/>
+      </w:pPr>
     </w:p>
     <w:p>
       <w:pPr>
         <w:pStyle w:val="PargrafodaLista"/>
         <w:numPr>
           <w:ilvl w:val="1"/>
-          <w:numId w:val="22"/>
+          <w:numId w:val="34"/>
         </w:numPr>
+        <w:rPr>
+          <w:b/>
+          <w:bCs/>
+          <w:sz w:val="32"/>
+          <w:szCs w:val="32"/>
+        </w:rPr>
+      </w:pPr>
+      <w:proofErr w:type="spellStart"/>
+      <w:r>
+        <w:rPr>
+          <w:b/>
+          <w:bCs/>
+          <w:sz w:val="32"/>
+          <w:szCs w:val="32"/>
+        </w:rPr>
+        <w:t>Firestore</w:t>
+      </w:r>
+      <w:proofErr w:type="spellEnd"/>
+      <w:r>
+        <w:rPr>
+          <w:b/>
+          <w:bCs/>
+          <w:sz w:val="32"/>
+          <w:szCs w:val="32"/>
+        </w:rPr>
+        <w:t xml:space="preserve"> API</w:t>
+      </w:r>
+    </w:p>
+    <w:p>
+      <w:pPr>
+        <w:ind w:firstLine="360"/>
+        <w:rPr>
+          <w:lang w:val="en-US"/>
+        </w:rPr>
+      </w:pPr>
+      <w:proofErr w:type="gramStart"/>
+      <w:r>
+        <w:rPr>
+          <w:lang w:val="en-US"/>
+        </w:rPr>
+        <w:t>A</w:t>
+      </w:r>
+      <w:proofErr w:type="gramEnd"/>
+      <w:r>
+        <w:rPr>
+          <w:lang w:val="en-US"/>
+        </w:rPr>
+        <w:t xml:space="preserve"> API do </w:t>
+      </w:r>
+      <w:proofErr w:type="spellStart"/>
+      <w:r>
+        <w:rPr>
+          <w:lang w:val="en-US"/>
+        </w:rPr>
+        <w:t>Firestore</w:t>
+      </w:r>
+      <w:proofErr w:type="spellEnd"/>
+      <w:r>
+        <w:rPr>
+          <w:lang w:val="en-US"/>
+        </w:rPr>
+        <w:t xml:space="preserve"> é </w:t>
+      </w:r>
+      <w:proofErr w:type="spellStart"/>
+      <w:r>
+        <w:rPr>
+          <w:lang w:val="en-US"/>
+        </w:rPr>
+        <w:t>usad</w:t>
+      </w:r>
+      <w:r>
+        <w:rPr>
+          <w:lang w:val="en-US"/>
+        </w:rPr>
+        <w:t>a</w:t>
+      </w:r>
+      <w:proofErr w:type="spellEnd"/>
+      <w:r>
+        <w:rPr>
+          <w:lang w:val="en-US"/>
+        </w:rPr>
+        <w:t xml:space="preserve"> para armazenar as</w:t>
+      </w:r>
+      <w:r>
+        <w:rPr>
+          <w:lang w:val="en-US"/>
+        </w:rPr>
+        <w:t xml:space="preserve"> imagens e as suas características traduzidas </w:t>
+      </w:r>
+      <w:r>
+        <w:rPr>
+          <w:lang w:val="en-US"/>
+        </w:rPr>
+        <w:t>detetad</w:t>
+      </w:r>
+      <w:r>
+        <w:rPr>
+          <w:lang w:val="en-US"/>
+        </w:rPr>
+        <w:t>as</w:t>
+      </w:r>
+      <w:r>
+        <w:rPr>
+          <w:lang w:val="en-US"/>
+        </w:rPr>
+        <w:t xml:space="preserve">, incluindo os dados sobre o </w:t>
+      </w:r>
+      <w:r>
+        <w:rPr>
+          <w:lang w:val="en-US"/>
+        </w:rPr>
+        <w:t>id do pedido, a data quando foi processada e o nome do ficheiro para cada imagem</w:t>
+      </w:r>
+      <w:r>
+        <w:rPr>
+          <w:lang w:val="en-US"/>
+        </w:rPr>
+        <w:t>. É fundamental que os dados sejam armazenados e recuperados de forma confiável e eficiente, garantindo a consistência das informações para os usuários da aplicação.</w:t>
+      </w:r>
+    </w:p>
+    <w:p>
+      <w:pPr>
+        <w:spacing w:after="200"/>
+        <w:jc w:val="left"/>
+        <w:rPr>
+          <w:lang w:val="en-US"/>
+        </w:rPr>
+      </w:pPr>
+    </w:p>
+    <w:p>
+      <w:pPr>
+        <w:pStyle w:val="PargrafodaLista"/>
+        <w:numPr>
+          <w:ilvl w:val="0"/>
+          <w:numId w:val="34"/>
+        </w:numPr>
+        <w:spacing w:after="200"/>
+        <w:jc w:val="left"/>
+        <w:rPr>
+          <w:lang w:val="en-US"/>
+        </w:rPr>
+      </w:pPr>
+      <w:r>
         <w:rPr>
           <w:b/>
           <w:bCs/>
           <w:sz w:val="36"/>
           <w:szCs w:val="36"/>
-        </w:rPr>
-      </w:pPr>
-      <w:r>
+          <w:lang w:val="en-US"/>
+        </w:rPr>
+        <w:t>Logging App</w:t>
+      </w:r>
+    </w:p>
+    <w:p>
+      <w:pPr>
+        <w:spacing w:after="200"/>
+        <w:ind w:left="360"/>
+        <w:jc w:val="left"/>
+        <w:rPr>
+          <w:lang w:val="en-US"/>
+        </w:rPr>
+      </w:pPr>
+      <w:r>
+        <w:rPr>
+          <w:lang w:val="en-US"/>
+        </w:rPr>
+        <w:t xml:space="preserve">Esta </w:t>
+      </w:r>
+      <w:proofErr w:type="spellStart"/>
+      <w:r>
+        <w:rPr>
+          <w:lang w:val="en-US"/>
+        </w:rPr>
+        <w:t>aplicação</w:t>
+      </w:r>
+      <w:proofErr w:type="spellEnd"/>
+      <w:r>
+        <w:rPr>
+          <w:lang w:val="en-US"/>
+        </w:rPr>
+        <w:t xml:space="preserve"> é corrida </w:t>
+      </w:r>
+      <w:proofErr w:type="spellStart"/>
+      <w:r>
+        <w:rPr>
+          <w:lang w:val="en-US"/>
+        </w:rPr>
+        <w:t>apenas</w:t>
+      </w:r>
+      <w:proofErr w:type="spellEnd"/>
+      <w:r>
+        <w:rPr>
+          <w:lang w:val="en-US"/>
+        </w:rPr>
+        <w:t xml:space="preserve"> </w:t>
+      </w:r>
+      <w:proofErr w:type="spellStart"/>
+      <w:r>
+        <w:rPr>
+          <w:lang w:val="en-US"/>
+        </w:rPr>
+        <w:t>numa</w:t>
+      </w:r>
+      <w:proofErr w:type="spellEnd"/>
+      <w:r>
+        <w:rPr>
+          <w:lang w:val="en-US"/>
+        </w:rPr>
+        <w:t xml:space="preserve"> VM e </w:t>
+      </w:r>
+      <w:proofErr w:type="spellStart"/>
+      <w:r>
+        <w:rPr>
+          <w:lang w:val="en-US"/>
+        </w:rPr>
+        <w:t>foca</w:t>
+      </w:r>
+      <w:proofErr w:type="spellEnd"/>
+      <w:r>
+        <w:rPr>
+          <w:lang w:val="en-US"/>
+        </w:rPr>
+        <w:t xml:space="preserve">-se </w:t>
+      </w:r>
+      <w:proofErr w:type="spellStart"/>
+      <w:r>
+        <w:rPr>
+          <w:lang w:val="en-US"/>
+        </w:rPr>
+        <w:t>simplesmente</w:t>
+      </w:r>
+      <w:proofErr w:type="spellEnd"/>
+      <w:r>
+        <w:rPr>
+          <w:lang w:val="en-US"/>
+        </w:rPr>
+        <w:t xml:space="preserve"> </w:t>
+      </w:r>
+      <w:proofErr w:type="spellStart"/>
+      <w:r>
+        <w:rPr>
+          <w:lang w:val="en-US"/>
+        </w:rPr>
+        <w:t>em</w:t>
+      </w:r>
+      <w:proofErr w:type="spellEnd"/>
+      <w:r>
+        <w:rPr>
+          <w:lang w:val="en-US"/>
+        </w:rPr>
+        <w:t xml:space="preserve"> </w:t>
+      </w:r>
+      <w:proofErr w:type="spellStart"/>
+      <w:r>
+        <w:rPr>
+          <w:lang w:val="en-US"/>
+        </w:rPr>
+        <w:t>tirar</w:t>
+      </w:r>
+      <w:proofErr w:type="spellEnd"/>
+      <w:r>
+        <w:rPr>
+          <w:lang w:val="en-US"/>
+        </w:rPr>
+        <w:t xml:space="preserve"> </w:t>
+      </w:r>
+      <w:proofErr w:type="spellStart"/>
+      <w:r>
+        <w:rPr>
+          <w:lang w:val="en-US"/>
+        </w:rPr>
+        <w:t>mensagens</w:t>
+      </w:r>
+      <w:proofErr w:type="spellEnd"/>
+      <w:r>
+        <w:rPr>
+          <w:lang w:val="en-US"/>
+        </w:rPr>
+        <w:t xml:space="preserve"> </w:t>
+      </w:r>
+      <w:proofErr w:type="spellStart"/>
+      <w:r>
+        <w:rPr>
+          <w:lang w:val="en-US"/>
+        </w:rPr>
+        <w:t>publicadas</w:t>
+      </w:r>
+      <w:proofErr w:type="spellEnd"/>
+      <w:r>
+        <w:rPr>
+          <w:lang w:val="en-US"/>
+        </w:rPr>
+        <w:t xml:space="preserve"> no </w:t>
+      </w:r>
+      <w:proofErr w:type="spellStart"/>
+      <w:r>
+        <w:rPr>
+          <w:lang w:val="en-US"/>
+        </w:rPr>
+        <w:t>tópico</w:t>
+      </w:r>
+      <w:proofErr w:type="spellEnd"/>
+      <w:r>
+        <w:rPr>
+          <w:lang w:val="en-US"/>
+        </w:rPr>
+        <w:t xml:space="preserve"> “pending-</w:t>
+      </w:r>
+      <w:proofErr w:type="gramStart"/>
+      <w:r>
+        <w:rPr>
+          <w:lang w:val="en-US"/>
+        </w:rPr>
+        <w:t>labels“</w:t>
+      </w:r>
+      <w:proofErr w:type="gramEnd"/>
+      <w:r>
+        <w:rPr>
+          <w:lang w:val="en-US"/>
+        </w:rPr>
+        <w:t xml:space="preserve">, a </w:t>
+      </w:r>
+      <w:proofErr w:type="spellStart"/>
+      <w:r>
+        <w:rPr>
+          <w:lang w:val="en-US"/>
+        </w:rPr>
+        <w:t>partir</w:t>
+      </w:r>
+      <w:proofErr w:type="spellEnd"/>
+      <w:r>
+        <w:rPr>
+          <w:lang w:val="en-US"/>
+        </w:rPr>
+        <w:t xml:space="preserve"> da </w:t>
+      </w:r>
+      <w:proofErr w:type="spellStart"/>
+      <w:r>
+        <w:rPr>
+          <w:lang w:val="en-US"/>
+        </w:rPr>
+        <w:t>subscrição</w:t>
+      </w:r>
+      <w:proofErr w:type="spellEnd"/>
+      <w:r>
+        <w:rPr>
+          <w:lang w:val="en-US"/>
+        </w:rPr>
+        <w:t xml:space="preserve"> “logs-sub”, </w:t>
+      </w:r>
+      <w:proofErr w:type="spellStart"/>
+      <w:r>
+        <w:rPr>
+          <w:lang w:val="en-US"/>
+        </w:rPr>
+        <w:t>cumprindo</w:t>
+      </w:r>
+      <w:proofErr w:type="spellEnd"/>
+      <w:r>
+        <w:rPr>
+          <w:lang w:val="en-US"/>
+        </w:rPr>
+        <w:t xml:space="preserve"> </w:t>
+      </w:r>
+      <w:proofErr w:type="spellStart"/>
+      <w:r>
+        <w:rPr>
+          <w:lang w:val="en-US"/>
+        </w:rPr>
+        <w:t>assim</w:t>
+      </w:r>
+      <w:proofErr w:type="spellEnd"/>
+      <w:r>
+        <w:rPr>
+          <w:lang w:val="en-US"/>
+        </w:rPr>
+        <w:t xml:space="preserve"> a Fan-Out Pattern.</w:t>
+      </w:r>
+    </w:p>
+    <w:p>
+      <w:pPr>
+        <w:spacing w:after="200"/>
+        <w:jc w:val="left"/>
+        <w:rPr>
+          <w:lang w:val="en-US"/>
+        </w:rPr>
+      </w:pPr>
+      <w:r>
+        <w:rPr>
+          <w:lang w:val="en-US"/>
+        </w:rPr>
+        <w:br w:type="page"/>
+      </w:r>
+    </w:p>
+    <w:p>
+      <w:pPr>
+        <w:spacing w:after="200"/>
+        <w:jc w:val="left"/>
+        <w:rPr>
+          <w:lang w:val="en-US"/>
+        </w:rPr>
+      </w:pPr>
+    </w:p>
+    <w:p>
+      <w:pPr>
+        <w:pStyle w:val="PargrafodaLista"/>
+        <w:numPr>
+          <w:ilvl w:val="0"/>
+          <w:numId w:val="34"/>
+        </w:numPr>
         <w:rPr>
           <w:b/>
           <w:bCs/>
           <w:sz w:val="36"/>
           <w:szCs w:val="36"/>
         </w:rPr>
-        <w:lastRenderedPageBreak/>
+      </w:pPr>
+      <w:r>
+        <w:rPr>
+          <w:b/>
+          <w:bCs/>
+          <w:sz w:val="36"/>
+          <w:szCs w:val="36"/>
+        </w:rPr>
         <w:t>Contratos Protobuf</w:t>
       </w:r>
     </w:p>
@@ -2329,11 +3011,16 @@
       <w:pPr>
         <w:ind w:firstLine="360"/>
       </w:pPr>
+      <w:proofErr w:type="gramStart"/>
       <w:r>
         <w:t>Os</w:t>
       </w:r>
       <w:r>
-        <w:t xml:space="preserve"> contrato da interface gRPC, estabelec</w:t>
+        <w:t xml:space="preserve"> contrato</w:t>
+      </w:r>
+      <w:proofErr w:type="gramEnd"/>
+      <w:r>
+        <w:t xml:space="preserve"> da interface gRPC, estabelec</w:t>
       </w:r>
       <w:r>
         <w:t>em</w:t>
@@ -2436,14 +3123,7 @@
           <w:rFonts w:ascii="Calibri" w:hAnsi="Calibri"/>
           <w:szCs w:val="28"/>
         </w:rPr>
-        <w:t xml:space="preserve"> </w:t>
-      </w:r>
-      <w:r>
-        <w:rPr>
-          <w:rFonts w:ascii="Calibri" w:hAnsi="Calibri"/>
-          <w:szCs w:val="28"/>
-        </w:rPr>
-        <w:t xml:space="preserve">O contrato </w:t>
+        <w:t xml:space="preserve"> O contrato </w:t>
       </w:r>
       <w:proofErr w:type="spellStart"/>
       <w:r>
@@ -4963,6 +5643,16 @@
           <w:lang w:eastAsia="pt-PT"/>
         </w:rPr>
         <w:br/>
+      </w:r>
+      <w:r>
+        <w:rPr>
+          <w:rFonts w:ascii="Courier New" w:eastAsia="Times New Roman" w:hAnsi="Courier New" w:cs="Courier New"/>
+          <w:color w:val="080808"/>
+          <w:sz w:val="20"/>
+          <w:szCs w:val="20"/>
+          <w:lang w:eastAsia="pt-PT"/>
+        </w:rPr>
+        <w:lastRenderedPageBreak/>
         <w:t xml:space="preserve">  </w:t>
       </w:r>
       <w:proofErr w:type="spellStart"/>
@@ -5068,7 +5758,6 @@
           <w:szCs w:val="20"/>
           <w:lang w:eastAsia="pt-PT"/>
         </w:rPr>
-        <w:lastRenderedPageBreak/>
         <w:br/>
       </w:r>
       <w:proofErr w:type="spellStart"/>
@@ -5685,23 +6374,21 @@
           <w:rFonts w:ascii="Calibri" w:hAnsi="Calibri"/>
           <w:szCs w:val="28"/>
         </w:rPr>
-        <w:t xml:space="preserve">Permite aumentar ou diminuir o </w:t>
-      </w:r>
-      <w:proofErr w:type="gramStart"/>
+        <w:t>Permite aumentar ou diminuir o n</w:t>
+      </w:r>
       <w:r>
         <w:rPr>
           <w:rFonts w:ascii="Calibri" w:hAnsi="Calibri"/>
           <w:szCs w:val="28"/>
         </w:rPr>
-        <w:t>numero</w:t>
-      </w:r>
-      <w:proofErr w:type="gramEnd"/>
+        <w:t>ú</w:t>
+      </w:r>
       <w:r>
         <w:rPr>
           <w:rFonts w:ascii="Calibri" w:hAnsi="Calibri"/>
           <w:szCs w:val="28"/>
         </w:rPr>
-        <w:t xml:space="preserve"> de </w:t>
+        <w:t xml:space="preserve">mero de </w:t>
       </w:r>
       <w:r>
         <w:rPr>
@@ -7115,6 +7802,92 @@
     </w:lvl>
   </w:abstractNum>
   <w:abstractNum w:abstractNumId="3" w15:restartNumberingAfterBreak="0">
+    <w:nsid w:val="002F275B"/>
+    <w:multiLevelType w:val="hybridMultilevel"/>
+    <w:tmpl w:val="0CB4C3C6"/>
+    <w:lvl w:ilvl="0" w:tplc="0816000F">
+      <w:start w:val="1"/>
+      <w:numFmt w:val="decimal"/>
+      <w:lvlText w:val="%1."/>
+      <w:lvlJc w:val="left"/>
+      <w:pPr>
+        <w:ind w:left="1778" w:hanging="360"/>
+      </w:pPr>
+    </w:lvl>
+    <w:lvl w:ilvl="1" w:tplc="08160019" w:tentative="1">
+      <w:start w:val="1"/>
+      <w:numFmt w:val="lowerLetter"/>
+      <w:lvlText w:val="%2."/>
+      <w:lvlJc w:val="left"/>
+      <w:pPr>
+        <w:ind w:left="2138" w:hanging="360"/>
+      </w:pPr>
+    </w:lvl>
+    <w:lvl w:ilvl="2" w:tplc="0816001B" w:tentative="1">
+      <w:start w:val="1"/>
+      <w:numFmt w:val="lowerRoman"/>
+      <w:lvlText w:val="%3."/>
+      <w:lvlJc w:val="right"/>
+      <w:pPr>
+        <w:ind w:left="2858" w:hanging="180"/>
+      </w:pPr>
+    </w:lvl>
+    <w:lvl w:ilvl="3" w:tplc="0816000F" w:tentative="1">
+      <w:start w:val="1"/>
+      <w:numFmt w:val="decimal"/>
+      <w:lvlText w:val="%4."/>
+      <w:lvlJc w:val="left"/>
+      <w:pPr>
+        <w:ind w:left="3578" w:hanging="360"/>
+      </w:pPr>
+    </w:lvl>
+    <w:lvl w:ilvl="4" w:tplc="08160019" w:tentative="1">
+      <w:start w:val="1"/>
+      <w:numFmt w:val="lowerLetter"/>
+      <w:lvlText w:val="%5."/>
+      <w:lvlJc w:val="left"/>
+      <w:pPr>
+        <w:ind w:left="4298" w:hanging="360"/>
+      </w:pPr>
+    </w:lvl>
+    <w:lvl w:ilvl="5" w:tplc="0816001B" w:tentative="1">
+      <w:start w:val="1"/>
+      <w:numFmt w:val="lowerRoman"/>
+      <w:lvlText w:val="%6."/>
+      <w:lvlJc w:val="right"/>
+      <w:pPr>
+        <w:ind w:left="5018" w:hanging="180"/>
+      </w:pPr>
+    </w:lvl>
+    <w:lvl w:ilvl="6" w:tplc="0816000F" w:tentative="1">
+      <w:start w:val="1"/>
+      <w:numFmt w:val="decimal"/>
+      <w:lvlText w:val="%7."/>
+      <w:lvlJc w:val="left"/>
+      <w:pPr>
+        <w:ind w:left="5738" w:hanging="360"/>
+      </w:pPr>
+    </w:lvl>
+    <w:lvl w:ilvl="7" w:tplc="08160019" w:tentative="1">
+      <w:start w:val="1"/>
+      <w:numFmt w:val="lowerLetter"/>
+      <w:lvlText w:val="%8."/>
+      <w:lvlJc w:val="left"/>
+      <w:pPr>
+        <w:ind w:left="6458" w:hanging="360"/>
+      </w:pPr>
+    </w:lvl>
+    <w:lvl w:ilvl="8" w:tplc="0816001B" w:tentative="1">
+      <w:start w:val="1"/>
+      <w:numFmt w:val="lowerRoman"/>
+      <w:lvlText w:val="%9."/>
+      <w:lvlJc w:val="right"/>
+      <w:pPr>
+        <w:ind w:left="7178" w:hanging="180"/>
+      </w:pPr>
+    </w:lvl>
+  </w:abstractNum>
+  <w:abstractNum w:abstractNumId="4" w15:restartNumberingAfterBreak="0">
     <w:nsid w:val="05F820A8"/>
     <w:multiLevelType w:val="hybridMultilevel"/>
     <w:tmpl w:val="2D78CCB4"/>
@@ -7200,7 +7973,7 @@
       </w:pPr>
     </w:lvl>
   </w:abstractNum>
-  <w:abstractNum w:abstractNumId="4" w15:restartNumberingAfterBreak="0">
+  <w:abstractNum w:abstractNumId="5" w15:restartNumberingAfterBreak="0">
     <w:nsid w:val="17D90279"/>
     <w:multiLevelType w:val="hybridMultilevel"/>
     <w:tmpl w:val="05A4BEEC"/>
@@ -7286,7 +8059,7 @@
       </w:pPr>
     </w:lvl>
   </w:abstractNum>
-  <w:abstractNum w:abstractNumId="5" w15:restartNumberingAfterBreak="0">
+  <w:abstractNum w:abstractNumId="6" w15:restartNumberingAfterBreak="0">
     <w:nsid w:val="191144E4"/>
     <w:multiLevelType w:val="hybridMultilevel"/>
     <w:tmpl w:val="CDAE267A"/>
@@ -7372,7 +8145,7 @@
       </w:pPr>
     </w:lvl>
   </w:abstractNum>
-  <w:abstractNum w:abstractNumId="6" w15:restartNumberingAfterBreak="0">
+  <w:abstractNum w:abstractNumId="7" w15:restartNumberingAfterBreak="0">
     <w:nsid w:val="22524D71"/>
     <w:multiLevelType w:val="hybridMultilevel"/>
     <w:tmpl w:val="330CC4C4"/>
@@ -7459,7 +8232,7 @@
       </w:pPr>
     </w:lvl>
   </w:abstractNum>
-  <w:abstractNum w:abstractNumId="7" w15:restartNumberingAfterBreak="0">
+  <w:abstractNum w:abstractNumId="8" w15:restartNumberingAfterBreak="0">
     <w:nsid w:val="22EB5857"/>
     <w:multiLevelType w:val="hybridMultilevel"/>
     <w:tmpl w:val="9EC43BC4"/>
@@ -7545,7 +8318,99 @@
       </w:pPr>
     </w:lvl>
   </w:abstractNum>
-  <w:abstractNum w:abstractNumId="8" w15:restartNumberingAfterBreak="0">
+  <w:abstractNum w:abstractNumId="9" w15:restartNumberingAfterBreak="0">
+    <w:nsid w:val="23176571"/>
+    <w:multiLevelType w:val="multilevel"/>
+    <w:tmpl w:val="FBE4E254"/>
+    <w:lvl w:ilvl="0">
+      <w:start w:val="1"/>
+      <w:numFmt w:val="decimal"/>
+      <w:lvlText w:val="%1."/>
+      <w:lvlJc w:val="left"/>
+      <w:pPr>
+        <w:ind w:left="360" w:hanging="360"/>
+      </w:pPr>
+      <w:rPr>
+        <w:b/>
+        <w:bCs/>
+        <w:sz w:val="36"/>
+        <w:szCs w:val="36"/>
+      </w:rPr>
+    </w:lvl>
+    <w:lvl w:ilvl="1">
+      <w:start w:val="1"/>
+      <w:numFmt w:val="decimal"/>
+      <w:lvlText w:val="%1.%2."/>
+      <w:lvlJc w:val="left"/>
+      <w:pPr>
+        <w:ind w:left="792" w:hanging="432"/>
+      </w:pPr>
+    </w:lvl>
+    <w:lvl w:ilvl="2">
+      <w:start w:val="1"/>
+      <w:numFmt w:val="decimal"/>
+      <w:lvlText w:val="%1.%2.%3."/>
+      <w:lvlJc w:val="left"/>
+      <w:pPr>
+        <w:ind w:left="1224" w:hanging="504"/>
+      </w:pPr>
+    </w:lvl>
+    <w:lvl w:ilvl="3">
+      <w:start w:val="1"/>
+      <w:numFmt w:val="decimal"/>
+      <w:lvlText w:val="%1.%2.%3.%4."/>
+      <w:lvlJc w:val="left"/>
+      <w:pPr>
+        <w:ind w:left="1728" w:hanging="648"/>
+      </w:pPr>
+    </w:lvl>
+    <w:lvl w:ilvl="4">
+      <w:start w:val="1"/>
+      <w:numFmt w:val="decimal"/>
+      <w:lvlText w:val="%1.%2.%3.%4.%5."/>
+      <w:lvlJc w:val="left"/>
+      <w:pPr>
+        <w:ind w:left="2232" w:hanging="792"/>
+      </w:pPr>
+    </w:lvl>
+    <w:lvl w:ilvl="5">
+      <w:start w:val="1"/>
+      <w:numFmt w:val="decimal"/>
+      <w:lvlText w:val="%1.%2.%3.%4.%5.%6."/>
+      <w:lvlJc w:val="left"/>
+      <w:pPr>
+        <w:ind w:left="2736" w:hanging="936"/>
+      </w:pPr>
+    </w:lvl>
+    <w:lvl w:ilvl="6">
+      <w:start w:val="1"/>
+      <w:numFmt w:val="decimal"/>
+      <w:lvlText w:val="%1.%2.%3.%4.%5.%6.%7."/>
+      <w:lvlJc w:val="left"/>
+      <w:pPr>
+        <w:ind w:left="3240" w:hanging="1080"/>
+      </w:pPr>
+    </w:lvl>
+    <w:lvl w:ilvl="7">
+      <w:start w:val="1"/>
+      <w:numFmt w:val="decimal"/>
+      <w:lvlText w:val="%1.%2.%3.%4.%5.%6.%7.%8."/>
+      <w:lvlJc w:val="left"/>
+      <w:pPr>
+        <w:ind w:left="3744" w:hanging="1224"/>
+      </w:pPr>
+    </w:lvl>
+    <w:lvl w:ilvl="8">
+      <w:start w:val="1"/>
+      <w:numFmt w:val="decimal"/>
+      <w:lvlText w:val="%1.%2.%3.%4.%5.%6.%7.%8.%9."/>
+      <w:lvlJc w:val="left"/>
+      <w:pPr>
+        <w:ind w:left="4320" w:hanging="1440"/>
+      </w:pPr>
+    </w:lvl>
+  </w:abstractNum>
+  <w:abstractNum w:abstractNumId="10" w15:restartNumberingAfterBreak="0">
     <w:nsid w:val="29487B16"/>
     <w:multiLevelType w:val="hybridMultilevel"/>
     <w:tmpl w:val="9844E5C0"/>
@@ -7631,7 +8496,7 @@
       </w:pPr>
     </w:lvl>
   </w:abstractNum>
-  <w:abstractNum w:abstractNumId="9" w15:restartNumberingAfterBreak="0">
+  <w:abstractNum w:abstractNumId="11" w15:restartNumberingAfterBreak="0">
     <w:nsid w:val="2FC674DE"/>
     <w:multiLevelType w:val="hybridMultilevel"/>
     <w:tmpl w:val="74A2EB56"/>
@@ -7717,7 +8582,7 @@
       </w:pPr>
     </w:lvl>
   </w:abstractNum>
-  <w:abstractNum w:abstractNumId="10" w15:restartNumberingAfterBreak="0">
+  <w:abstractNum w:abstractNumId="12" w15:restartNumberingAfterBreak="0">
     <w:nsid w:val="30532EE3"/>
     <w:multiLevelType w:val="hybridMultilevel"/>
     <w:tmpl w:val="D96ED79C"/>
@@ -7803,7 +8668,93 @@
       </w:pPr>
     </w:lvl>
   </w:abstractNum>
-  <w:abstractNum w:abstractNumId="11" w15:restartNumberingAfterBreak="0">
+  <w:abstractNum w:abstractNumId="13" w15:restartNumberingAfterBreak="0">
+    <w:nsid w:val="32925823"/>
+    <w:multiLevelType w:val="hybridMultilevel"/>
+    <w:tmpl w:val="F7C84142"/>
+    <w:lvl w:ilvl="0" w:tplc="0816000F">
+      <w:start w:val="1"/>
+      <w:numFmt w:val="decimal"/>
+      <w:lvlText w:val="%1."/>
+      <w:lvlJc w:val="left"/>
+      <w:pPr>
+        <w:ind w:left="720" w:hanging="360"/>
+      </w:pPr>
+    </w:lvl>
+    <w:lvl w:ilvl="1" w:tplc="08160019" w:tentative="1">
+      <w:start w:val="1"/>
+      <w:numFmt w:val="lowerLetter"/>
+      <w:lvlText w:val="%2."/>
+      <w:lvlJc w:val="left"/>
+      <w:pPr>
+        <w:ind w:left="1440" w:hanging="360"/>
+      </w:pPr>
+    </w:lvl>
+    <w:lvl w:ilvl="2" w:tplc="0816001B" w:tentative="1">
+      <w:start w:val="1"/>
+      <w:numFmt w:val="lowerRoman"/>
+      <w:lvlText w:val="%3."/>
+      <w:lvlJc w:val="right"/>
+      <w:pPr>
+        <w:ind w:left="2160" w:hanging="180"/>
+      </w:pPr>
+    </w:lvl>
+    <w:lvl w:ilvl="3" w:tplc="0816000F" w:tentative="1">
+      <w:start w:val="1"/>
+      <w:numFmt w:val="decimal"/>
+      <w:lvlText w:val="%4."/>
+      <w:lvlJc w:val="left"/>
+      <w:pPr>
+        <w:ind w:left="2880" w:hanging="360"/>
+      </w:pPr>
+    </w:lvl>
+    <w:lvl w:ilvl="4" w:tplc="08160019" w:tentative="1">
+      <w:start w:val="1"/>
+      <w:numFmt w:val="lowerLetter"/>
+      <w:lvlText w:val="%5."/>
+      <w:lvlJc w:val="left"/>
+      <w:pPr>
+        <w:ind w:left="3600" w:hanging="360"/>
+      </w:pPr>
+    </w:lvl>
+    <w:lvl w:ilvl="5" w:tplc="0816001B" w:tentative="1">
+      <w:start w:val="1"/>
+      <w:numFmt w:val="lowerRoman"/>
+      <w:lvlText w:val="%6."/>
+      <w:lvlJc w:val="right"/>
+      <w:pPr>
+        <w:ind w:left="4320" w:hanging="180"/>
+      </w:pPr>
+    </w:lvl>
+    <w:lvl w:ilvl="6" w:tplc="0816000F" w:tentative="1">
+      <w:start w:val="1"/>
+      <w:numFmt w:val="decimal"/>
+      <w:lvlText w:val="%7."/>
+      <w:lvlJc w:val="left"/>
+      <w:pPr>
+        <w:ind w:left="5040" w:hanging="360"/>
+      </w:pPr>
+    </w:lvl>
+    <w:lvl w:ilvl="7" w:tplc="08160019" w:tentative="1">
+      <w:start w:val="1"/>
+      <w:numFmt w:val="lowerLetter"/>
+      <w:lvlText w:val="%8."/>
+      <w:lvlJc w:val="left"/>
+      <w:pPr>
+        <w:ind w:left="5760" w:hanging="360"/>
+      </w:pPr>
+    </w:lvl>
+    <w:lvl w:ilvl="8" w:tplc="0816001B" w:tentative="1">
+      <w:start w:val="1"/>
+      <w:numFmt w:val="lowerRoman"/>
+      <w:lvlText w:val="%9."/>
+      <w:lvlJc w:val="right"/>
+      <w:pPr>
+        <w:ind w:left="6480" w:hanging="180"/>
+      </w:pPr>
+    </w:lvl>
+  </w:abstractNum>
+  <w:abstractNum w:abstractNumId="14" w15:restartNumberingAfterBreak="0">
     <w:nsid w:val="366923E4"/>
     <w:multiLevelType w:val="hybridMultilevel"/>
     <w:tmpl w:val="570A9ADE"/>
@@ -7889,7 +8840,93 @@
       </w:pPr>
     </w:lvl>
   </w:abstractNum>
-  <w:abstractNum w:abstractNumId="12" w15:restartNumberingAfterBreak="0">
+  <w:abstractNum w:abstractNumId="15" w15:restartNumberingAfterBreak="0">
+    <w:nsid w:val="370C0C00"/>
+    <w:multiLevelType w:val="hybridMultilevel"/>
+    <w:tmpl w:val="39FE506A"/>
+    <w:lvl w:ilvl="0" w:tplc="0816000F">
+      <w:start w:val="1"/>
+      <w:numFmt w:val="decimal"/>
+      <w:lvlText w:val="%1."/>
+      <w:lvlJc w:val="left"/>
+      <w:pPr>
+        <w:ind w:left="1069" w:hanging="360"/>
+      </w:pPr>
+    </w:lvl>
+    <w:lvl w:ilvl="1" w:tplc="08160019" w:tentative="1">
+      <w:start w:val="1"/>
+      <w:numFmt w:val="lowerLetter"/>
+      <w:lvlText w:val="%2."/>
+      <w:lvlJc w:val="left"/>
+      <w:pPr>
+        <w:ind w:left="1789" w:hanging="360"/>
+      </w:pPr>
+    </w:lvl>
+    <w:lvl w:ilvl="2" w:tplc="0816001B" w:tentative="1">
+      <w:start w:val="1"/>
+      <w:numFmt w:val="lowerRoman"/>
+      <w:lvlText w:val="%3."/>
+      <w:lvlJc w:val="right"/>
+      <w:pPr>
+        <w:ind w:left="2509" w:hanging="180"/>
+      </w:pPr>
+    </w:lvl>
+    <w:lvl w:ilvl="3" w:tplc="0816000F" w:tentative="1">
+      <w:start w:val="1"/>
+      <w:numFmt w:val="decimal"/>
+      <w:lvlText w:val="%4."/>
+      <w:lvlJc w:val="left"/>
+      <w:pPr>
+        <w:ind w:left="3229" w:hanging="360"/>
+      </w:pPr>
+    </w:lvl>
+    <w:lvl w:ilvl="4" w:tplc="08160019" w:tentative="1">
+      <w:start w:val="1"/>
+      <w:numFmt w:val="lowerLetter"/>
+      <w:lvlText w:val="%5."/>
+      <w:lvlJc w:val="left"/>
+      <w:pPr>
+        <w:ind w:left="3949" w:hanging="360"/>
+      </w:pPr>
+    </w:lvl>
+    <w:lvl w:ilvl="5" w:tplc="0816001B" w:tentative="1">
+      <w:start w:val="1"/>
+      <w:numFmt w:val="lowerRoman"/>
+      <w:lvlText w:val="%6."/>
+      <w:lvlJc w:val="right"/>
+      <w:pPr>
+        <w:ind w:left="4669" w:hanging="180"/>
+      </w:pPr>
+    </w:lvl>
+    <w:lvl w:ilvl="6" w:tplc="0816000F" w:tentative="1">
+      <w:start w:val="1"/>
+      <w:numFmt w:val="decimal"/>
+      <w:lvlText w:val="%7."/>
+      <w:lvlJc w:val="left"/>
+      <w:pPr>
+        <w:ind w:left="5389" w:hanging="360"/>
+      </w:pPr>
+    </w:lvl>
+    <w:lvl w:ilvl="7" w:tplc="08160019" w:tentative="1">
+      <w:start w:val="1"/>
+      <w:numFmt w:val="lowerLetter"/>
+      <w:lvlText w:val="%8."/>
+      <w:lvlJc w:val="left"/>
+      <w:pPr>
+        <w:ind w:left="6109" w:hanging="360"/>
+      </w:pPr>
+    </w:lvl>
+    <w:lvl w:ilvl="8" w:tplc="0816001B" w:tentative="1">
+      <w:start w:val="1"/>
+      <w:numFmt w:val="lowerRoman"/>
+      <w:lvlText w:val="%9."/>
+      <w:lvlJc w:val="right"/>
+      <w:pPr>
+        <w:ind w:left="6829" w:hanging="180"/>
+      </w:pPr>
+    </w:lvl>
+  </w:abstractNum>
+  <w:abstractNum w:abstractNumId="16" w15:restartNumberingAfterBreak="0">
     <w:nsid w:val="373410D4"/>
     <w:multiLevelType w:val="multilevel"/>
     <w:tmpl w:val="043A9FB2"/>
@@ -8010,7 +9047,93 @@
       </w:rPr>
     </w:lvl>
   </w:abstractNum>
-  <w:abstractNum w:abstractNumId="13" w15:restartNumberingAfterBreak="0">
+  <w:abstractNum w:abstractNumId="17" w15:restartNumberingAfterBreak="0">
+    <w:nsid w:val="37562195"/>
+    <w:multiLevelType w:val="hybridMultilevel"/>
+    <w:tmpl w:val="35E26F8A"/>
+    <w:lvl w:ilvl="0" w:tplc="0816000F">
+      <w:start w:val="1"/>
+      <w:numFmt w:val="decimal"/>
+      <w:lvlText w:val="%1."/>
+      <w:lvlJc w:val="left"/>
+      <w:pPr>
+        <w:ind w:left="1789" w:hanging="360"/>
+      </w:pPr>
+    </w:lvl>
+    <w:lvl w:ilvl="1" w:tplc="08160019" w:tentative="1">
+      <w:start w:val="1"/>
+      <w:numFmt w:val="lowerLetter"/>
+      <w:lvlText w:val="%2."/>
+      <w:lvlJc w:val="left"/>
+      <w:pPr>
+        <w:ind w:left="2149" w:hanging="360"/>
+      </w:pPr>
+    </w:lvl>
+    <w:lvl w:ilvl="2" w:tplc="0816001B" w:tentative="1">
+      <w:start w:val="1"/>
+      <w:numFmt w:val="lowerRoman"/>
+      <w:lvlText w:val="%3."/>
+      <w:lvlJc w:val="right"/>
+      <w:pPr>
+        <w:ind w:left="2869" w:hanging="180"/>
+      </w:pPr>
+    </w:lvl>
+    <w:lvl w:ilvl="3" w:tplc="0816000F" w:tentative="1">
+      <w:start w:val="1"/>
+      <w:numFmt w:val="decimal"/>
+      <w:lvlText w:val="%4."/>
+      <w:lvlJc w:val="left"/>
+      <w:pPr>
+        <w:ind w:left="3589" w:hanging="360"/>
+      </w:pPr>
+    </w:lvl>
+    <w:lvl w:ilvl="4" w:tplc="08160019" w:tentative="1">
+      <w:start w:val="1"/>
+      <w:numFmt w:val="lowerLetter"/>
+      <w:lvlText w:val="%5."/>
+      <w:lvlJc w:val="left"/>
+      <w:pPr>
+        <w:ind w:left="4309" w:hanging="360"/>
+      </w:pPr>
+    </w:lvl>
+    <w:lvl w:ilvl="5" w:tplc="0816001B" w:tentative="1">
+      <w:start w:val="1"/>
+      <w:numFmt w:val="lowerRoman"/>
+      <w:lvlText w:val="%6."/>
+      <w:lvlJc w:val="right"/>
+      <w:pPr>
+        <w:ind w:left="5029" w:hanging="180"/>
+      </w:pPr>
+    </w:lvl>
+    <w:lvl w:ilvl="6" w:tplc="0816000F" w:tentative="1">
+      <w:start w:val="1"/>
+      <w:numFmt w:val="decimal"/>
+      <w:lvlText w:val="%7."/>
+      <w:lvlJc w:val="left"/>
+      <w:pPr>
+        <w:ind w:left="5749" w:hanging="360"/>
+      </w:pPr>
+    </w:lvl>
+    <w:lvl w:ilvl="7" w:tplc="08160019" w:tentative="1">
+      <w:start w:val="1"/>
+      <w:numFmt w:val="lowerLetter"/>
+      <w:lvlText w:val="%8."/>
+      <w:lvlJc w:val="left"/>
+      <w:pPr>
+        <w:ind w:left="6469" w:hanging="360"/>
+      </w:pPr>
+    </w:lvl>
+    <w:lvl w:ilvl="8" w:tplc="0816001B" w:tentative="1">
+      <w:start w:val="1"/>
+      <w:numFmt w:val="lowerRoman"/>
+      <w:lvlText w:val="%9."/>
+      <w:lvlJc w:val="right"/>
+      <w:pPr>
+        <w:ind w:left="7189" w:hanging="180"/>
+      </w:pPr>
+    </w:lvl>
+  </w:abstractNum>
+  <w:abstractNum w:abstractNumId="18" w15:restartNumberingAfterBreak="0">
     <w:nsid w:val="377F34C5"/>
     <w:multiLevelType w:val="hybridMultilevel"/>
     <w:tmpl w:val="D03C29E2"/>
@@ -8096,7 +9219,7 @@
       </w:pPr>
     </w:lvl>
   </w:abstractNum>
-  <w:abstractNum w:abstractNumId="14" w15:restartNumberingAfterBreak="0">
+  <w:abstractNum w:abstractNumId="19" w15:restartNumberingAfterBreak="0">
     <w:nsid w:val="3C501892"/>
     <w:multiLevelType w:val="multilevel"/>
     <w:tmpl w:val="043A9FB2"/>
@@ -8119,7 +9242,7 @@
       <w:lvlText w:val="%1.%2"/>
       <w:lvlJc w:val="left"/>
       <w:pPr>
-        <w:ind w:left="744" w:hanging="384"/>
+        <w:ind w:left="1376" w:hanging="384"/>
       </w:pPr>
       <w:rPr>
         <w:rFonts w:hint="default"/>
@@ -8217,7 +9340,93 @@
       </w:rPr>
     </w:lvl>
   </w:abstractNum>
-  <w:abstractNum w:abstractNumId="15" w15:restartNumberingAfterBreak="0">
+  <w:abstractNum w:abstractNumId="20" w15:restartNumberingAfterBreak="0">
+    <w:nsid w:val="45DE1C53"/>
+    <w:multiLevelType w:val="hybridMultilevel"/>
+    <w:tmpl w:val="C840B2CC"/>
+    <w:lvl w:ilvl="0" w:tplc="0816000F">
+      <w:start w:val="1"/>
+      <w:numFmt w:val="decimal"/>
+      <w:lvlText w:val="%1."/>
+      <w:lvlJc w:val="left"/>
+      <w:pPr>
+        <w:ind w:left="2520" w:hanging="360"/>
+      </w:pPr>
+    </w:lvl>
+    <w:lvl w:ilvl="1" w:tplc="08160019" w:tentative="1">
+      <w:start w:val="1"/>
+      <w:numFmt w:val="lowerLetter"/>
+      <w:lvlText w:val="%2."/>
+      <w:lvlJc w:val="left"/>
+      <w:pPr>
+        <w:ind w:left="2880" w:hanging="360"/>
+      </w:pPr>
+    </w:lvl>
+    <w:lvl w:ilvl="2" w:tplc="0816001B" w:tentative="1">
+      <w:start w:val="1"/>
+      <w:numFmt w:val="lowerRoman"/>
+      <w:lvlText w:val="%3."/>
+      <w:lvlJc w:val="right"/>
+      <w:pPr>
+        <w:ind w:left="3600" w:hanging="180"/>
+      </w:pPr>
+    </w:lvl>
+    <w:lvl w:ilvl="3" w:tplc="0816000F" w:tentative="1">
+      <w:start w:val="1"/>
+      <w:numFmt w:val="decimal"/>
+      <w:lvlText w:val="%4."/>
+      <w:lvlJc w:val="left"/>
+      <w:pPr>
+        <w:ind w:left="4320" w:hanging="360"/>
+      </w:pPr>
+    </w:lvl>
+    <w:lvl w:ilvl="4" w:tplc="08160019" w:tentative="1">
+      <w:start w:val="1"/>
+      <w:numFmt w:val="lowerLetter"/>
+      <w:lvlText w:val="%5."/>
+      <w:lvlJc w:val="left"/>
+      <w:pPr>
+        <w:ind w:left="5040" w:hanging="360"/>
+      </w:pPr>
+    </w:lvl>
+    <w:lvl w:ilvl="5" w:tplc="0816001B" w:tentative="1">
+      <w:start w:val="1"/>
+      <w:numFmt w:val="lowerRoman"/>
+      <w:lvlText w:val="%6."/>
+      <w:lvlJc w:val="right"/>
+      <w:pPr>
+        <w:ind w:left="5760" w:hanging="180"/>
+      </w:pPr>
+    </w:lvl>
+    <w:lvl w:ilvl="6" w:tplc="0816000F" w:tentative="1">
+      <w:start w:val="1"/>
+      <w:numFmt w:val="decimal"/>
+      <w:lvlText w:val="%7."/>
+      <w:lvlJc w:val="left"/>
+      <w:pPr>
+        <w:ind w:left="6480" w:hanging="360"/>
+      </w:pPr>
+    </w:lvl>
+    <w:lvl w:ilvl="7" w:tplc="08160019" w:tentative="1">
+      <w:start w:val="1"/>
+      <w:numFmt w:val="lowerLetter"/>
+      <w:lvlText w:val="%8."/>
+      <w:lvlJc w:val="left"/>
+      <w:pPr>
+        <w:ind w:left="7200" w:hanging="360"/>
+      </w:pPr>
+    </w:lvl>
+    <w:lvl w:ilvl="8" w:tplc="0816001B" w:tentative="1">
+      <w:start w:val="1"/>
+      <w:numFmt w:val="lowerRoman"/>
+      <w:lvlText w:val="%9."/>
+      <w:lvlJc w:val="right"/>
+      <w:pPr>
+        <w:ind w:left="7920" w:hanging="180"/>
+      </w:pPr>
+    </w:lvl>
+  </w:abstractNum>
+  <w:abstractNum w:abstractNumId="21" w15:restartNumberingAfterBreak="0">
     <w:nsid w:val="4B6C20BD"/>
     <w:multiLevelType w:val="hybridMultilevel"/>
     <w:tmpl w:val="551A371E"/>
@@ -8303,7 +9512,7 @@
       </w:pPr>
     </w:lvl>
   </w:abstractNum>
-  <w:abstractNum w:abstractNumId="16" w15:restartNumberingAfterBreak="0">
+  <w:abstractNum w:abstractNumId="22" w15:restartNumberingAfterBreak="0">
     <w:nsid w:val="50940AA5"/>
     <w:multiLevelType w:val="hybridMultilevel"/>
     <w:tmpl w:val="38E4CC9A"/>
@@ -8389,7 +9598,7 @@
       </w:pPr>
     </w:lvl>
   </w:abstractNum>
-  <w:abstractNum w:abstractNumId="17" w15:restartNumberingAfterBreak="0">
+  <w:abstractNum w:abstractNumId="23" w15:restartNumberingAfterBreak="0">
     <w:nsid w:val="516E2D6F"/>
     <w:multiLevelType w:val="hybridMultilevel"/>
     <w:tmpl w:val="52982202"/>
@@ -8475,7 +9684,93 @@
       </w:pPr>
     </w:lvl>
   </w:abstractNum>
-  <w:abstractNum w:abstractNumId="18" w15:restartNumberingAfterBreak="0">
+  <w:abstractNum w:abstractNumId="24" w15:restartNumberingAfterBreak="0">
+    <w:nsid w:val="52E90152"/>
+    <w:multiLevelType w:val="hybridMultilevel"/>
+    <w:tmpl w:val="9C422476"/>
+    <w:lvl w:ilvl="0" w:tplc="0816000F">
+      <w:start w:val="1"/>
+      <w:numFmt w:val="decimal"/>
+      <w:lvlText w:val="%1."/>
+      <w:lvlJc w:val="left"/>
+      <w:pPr>
+        <w:ind w:left="1080" w:hanging="360"/>
+      </w:pPr>
+    </w:lvl>
+    <w:lvl w:ilvl="1" w:tplc="08160019" w:tentative="1">
+      <w:start w:val="1"/>
+      <w:numFmt w:val="lowerLetter"/>
+      <w:lvlText w:val="%2."/>
+      <w:lvlJc w:val="left"/>
+      <w:pPr>
+        <w:ind w:left="1440" w:hanging="360"/>
+      </w:pPr>
+    </w:lvl>
+    <w:lvl w:ilvl="2" w:tplc="0816001B" w:tentative="1">
+      <w:start w:val="1"/>
+      <w:numFmt w:val="lowerRoman"/>
+      <w:lvlText w:val="%3."/>
+      <w:lvlJc w:val="right"/>
+      <w:pPr>
+        <w:ind w:left="2160" w:hanging="180"/>
+      </w:pPr>
+    </w:lvl>
+    <w:lvl w:ilvl="3" w:tplc="0816000F" w:tentative="1">
+      <w:start w:val="1"/>
+      <w:numFmt w:val="decimal"/>
+      <w:lvlText w:val="%4."/>
+      <w:lvlJc w:val="left"/>
+      <w:pPr>
+        <w:ind w:left="2880" w:hanging="360"/>
+      </w:pPr>
+    </w:lvl>
+    <w:lvl w:ilvl="4" w:tplc="08160019" w:tentative="1">
+      <w:start w:val="1"/>
+      <w:numFmt w:val="lowerLetter"/>
+      <w:lvlText w:val="%5."/>
+      <w:lvlJc w:val="left"/>
+      <w:pPr>
+        <w:ind w:left="3600" w:hanging="360"/>
+      </w:pPr>
+    </w:lvl>
+    <w:lvl w:ilvl="5" w:tplc="0816001B" w:tentative="1">
+      <w:start w:val="1"/>
+      <w:numFmt w:val="lowerRoman"/>
+      <w:lvlText w:val="%6."/>
+      <w:lvlJc w:val="right"/>
+      <w:pPr>
+        <w:ind w:left="4320" w:hanging="180"/>
+      </w:pPr>
+    </w:lvl>
+    <w:lvl w:ilvl="6" w:tplc="0816000F" w:tentative="1">
+      <w:start w:val="1"/>
+      <w:numFmt w:val="decimal"/>
+      <w:lvlText w:val="%7."/>
+      <w:lvlJc w:val="left"/>
+      <w:pPr>
+        <w:ind w:left="5040" w:hanging="360"/>
+      </w:pPr>
+    </w:lvl>
+    <w:lvl w:ilvl="7" w:tplc="08160019" w:tentative="1">
+      <w:start w:val="1"/>
+      <w:numFmt w:val="lowerLetter"/>
+      <w:lvlText w:val="%8."/>
+      <w:lvlJc w:val="left"/>
+      <w:pPr>
+        <w:ind w:left="5760" w:hanging="360"/>
+      </w:pPr>
+    </w:lvl>
+    <w:lvl w:ilvl="8" w:tplc="0816001B" w:tentative="1">
+      <w:start w:val="1"/>
+      <w:numFmt w:val="lowerRoman"/>
+      <w:lvlText w:val="%9."/>
+      <w:lvlJc w:val="right"/>
+      <w:pPr>
+        <w:ind w:left="6480" w:hanging="180"/>
+      </w:pPr>
+    </w:lvl>
+  </w:abstractNum>
+  <w:abstractNum w:abstractNumId="25" w15:restartNumberingAfterBreak="0">
     <w:nsid w:val="5AA77EC7"/>
     <w:multiLevelType w:val="hybridMultilevel"/>
     <w:tmpl w:val="D1B0D44E"/>
@@ -8588,7 +9883,179 @@
       </w:rPr>
     </w:lvl>
   </w:abstractNum>
-  <w:abstractNum w:abstractNumId="19" w15:restartNumberingAfterBreak="0">
+  <w:abstractNum w:abstractNumId="26" w15:restartNumberingAfterBreak="0">
+    <w:nsid w:val="5B0F0984"/>
+    <w:multiLevelType w:val="hybridMultilevel"/>
+    <w:tmpl w:val="99921ED8"/>
+    <w:lvl w:ilvl="0" w:tplc="0816000F">
+      <w:start w:val="1"/>
+      <w:numFmt w:val="decimal"/>
+      <w:lvlText w:val="%1."/>
+      <w:lvlJc w:val="left"/>
+      <w:pPr>
+        <w:ind w:left="1440" w:hanging="360"/>
+      </w:pPr>
+    </w:lvl>
+    <w:lvl w:ilvl="1" w:tplc="08160019" w:tentative="1">
+      <w:start w:val="1"/>
+      <w:numFmt w:val="lowerLetter"/>
+      <w:lvlText w:val="%2."/>
+      <w:lvlJc w:val="left"/>
+      <w:pPr>
+        <w:ind w:left="1800" w:hanging="360"/>
+      </w:pPr>
+    </w:lvl>
+    <w:lvl w:ilvl="2" w:tplc="0816001B" w:tentative="1">
+      <w:start w:val="1"/>
+      <w:numFmt w:val="lowerRoman"/>
+      <w:lvlText w:val="%3."/>
+      <w:lvlJc w:val="right"/>
+      <w:pPr>
+        <w:ind w:left="2520" w:hanging="180"/>
+      </w:pPr>
+    </w:lvl>
+    <w:lvl w:ilvl="3" w:tplc="0816000F" w:tentative="1">
+      <w:start w:val="1"/>
+      <w:numFmt w:val="decimal"/>
+      <w:lvlText w:val="%4."/>
+      <w:lvlJc w:val="left"/>
+      <w:pPr>
+        <w:ind w:left="3240" w:hanging="360"/>
+      </w:pPr>
+    </w:lvl>
+    <w:lvl w:ilvl="4" w:tplc="08160019" w:tentative="1">
+      <w:start w:val="1"/>
+      <w:numFmt w:val="lowerLetter"/>
+      <w:lvlText w:val="%5."/>
+      <w:lvlJc w:val="left"/>
+      <w:pPr>
+        <w:ind w:left="3960" w:hanging="360"/>
+      </w:pPr>
+    </w:lvl>
+    <w:lvl w:ilvl="5" w:tplc="0816001B" w:tentative="1">
+      <w:start w:val="1"/>
+      <w:numFmt w:val="lowerRoman"/>
+      <w:lvlText w:val="%6."/>
+      <w:lvlJc w:val="right"/>
+      <w:pPr>
+        <w:ind w:left="4680" w:hanging="180"/>
+      </w:pPr>
+    </w:lvl>
+    <w:lvl w:ilvl="6" w:tplc="0816000F" w:tentative="1">
+      <w:start w:val="1"/>
+      <w:numFmt w:val="decimal"/>
+      <w:lvlText w:val="%7."/>
+      <w:lvlJc w:val="left"/>
+      <w:pPr>
+        <w:ind w:left="5400" w:hanging="360"/>
+      </w:pPr>
+    </w:lvl>
+    <w:lvl w:ilvl="7" w:tplc="08160019" w:tentative="1">
+      <w:start w:val="1"/>
+      <w:numFmt w:val="lowerLetter"/>
+      <w:lvlText w:val="%8."/>
+      <w:lvlJc w:val="left"/>
+      <w:pPr>
+        <w:ind w:left="6120" w:hanging="360"/>
+      </w:pPr>
+    </w:lvl>
+    <w:lvl w:ilvl="8" w:tplc="0816001B" w:tentative="1">
+      <w:start w:val="1"/>
+      <w:numFmt w:val="lowerRoman"/>
+      <w:lvlText w:val="%9."/>
+      <w:lvlJc w:val="right"/>
+      <w:pPr>
+        <w:ind w:left="6840" w:hanging="180"/>
+      </w:pPr>
+    </w:lvl>
+  </w:abstractNum>
+  <w:abstractNum w:abstractNumId="27" w15:restartNumberingAfterBreak="0">
+    <w:nsid w:val="61FD668F"/>
+    <w:multiLevelType w:val="hybridMultilevel"/>
+    <w:tmpl w:val="8CF072EC"/>
+    <w:lvl w:ilvl="0" w:tplc="0816000F">
+      <w:start w:val="1"/>
+      <w:numFmt w:val="decimal"/>
+      <w:lvlText w:val="%1."/>
+      <w:lvlJc w:val="left"/>
+      <w:pPr>
+        <w:ind w:left="1080" w:hanging="360"/>
+      </w:pPr>
+    </w:lvl>
+    <w:lvl w:ilvl="1" w:tplc="08160019" w:tentative="1">
+      <w:start w:val="1"/>
+      <w:numFmt w:val="lowerLetter"/>
+      <w:lvlText w:val="%2."/>
+      <w:lvlJc w:val="left"/>
+      <w:pPr>
+        <w:ind w:left="1440" w:hanging="360"/>
+      </w:pPr>
+    </w:lvl>
+    <w:lvl w:ilvl="2" w:tplc="0816001B" w:tentative="1">
+      <w:start w:val="1"/>
+      <w:numFmt w:val="lowerRoman"/>
+      <w:lvlText w:val="%3."/>
+      <w:lvlJc w:val="right"/>
+      <w:pPr>
+        <w:ind w:left="2160" w:hanging="180"/>
+      </w:pPr>
+    </w:lvl>
+    <w:lvl w:ilvl="3" w:tplc="0816000F" w:tentative="1">
+      <w:start w:val="1"/>
+      <w:numFmt w:val="decimal"/>
+      <w:lvlText w:val="%4."/>
+      <w:lvlJc w:val="left"/>
+      <w:pPr>
+        <w:ind w:left="2880" w:hanging="360"/>
+      </w:pPr>
+    </w:lvl>
+    <w:lvl w:ilvl="4" w:tplc="08160019" w:tentative="1">
+      <w:start w:val="1"/>
+      <w:numFmt w:val="lowerLetter"/>
+      <w:lvlText w:val="%5."/>
+      <w:lvlJc w:val="left"/>
+      <w:pPr>
+        <w:ind w:left="3600" w:hanging="360"/>
+      </w:pPr>
+    </w:lvl>
+    <w:lvl w:ilvl="5" w:tplc="0816001B" w:tentative="1">
+      <w:start w:val="1"/>
+      <w:numFmt w:val="lowerRoman"/>
+      <w:lvlText w:val="%6."/>
+      <w:lvlJc w:val="right"/>
+      <w:pPr>
+        <w:ind w:left="4320" w:hanging="180"/>
+      </w:pPr>
+    </w:lvl>
+    <w:lvl w:ilvl="6" w:tplc="0816000F" w:tentative="1">
+      <w:start w:val="1"/>
+      <w:numFmt w:val="decimal"/>
+      <w:lvlText w:val="%7."/>
+      <w:lvlJc w:val="left"/>
+      <w:pPr>
+        <w:ind w:left="5040" w:hanging="360"/>
+      </w:pPr>
+    </w:lvl>
+    <w:lvl w:ilvl="7" w:tplc="08160019" w:tentative="1">
+      <w:start w:val="1"/>
+      <w:numFmt w:val="lowerLetter"/>
+      <w:lvlText w:val="%8."/>
+      <w:lvlJc w:val="left"/>
+      <w:pPr>
+        <w:ind w:left="5760" w:hanging="360"/>
+      </w:pPr>
+    </w:lvl>
+    <w:lvl w:ilvl="8" w:tplc="0816001B" w:tentative="1">
+      <w:start w:val="1"/>
+      <w:numFmt w:val="lowerRoman"/>
+      <w:lvlText w:val="%9."/>
+      <w:lvlJc w:val="right"/>
+      <w:pPr>
+        <w:ind w:left="6480" w:hanging="180"/>
+      </w:pPr>
+    </w:lvl>
+  </w:abstractNum>
+  <w:abstractNum w:abstractNumId="28" w15:restartNumberingAfterBreak="0">
     <w:nsid w:val="67933892"/>
     <w:multiLevelType w:val="multilevel"/>
     <w:tmpl w:val="0816001F"/>
@@ -8674,7 +10141,93 @@
       </w:pPr>
     </w:lvl>
   </w:abstractNum>
-  <w:abstractNum w:abstractNumId="20" w15:restartNumberingAfterBreak="0">
+  <w:abstractNum w:abstractNumId="29" w15:restartNumberingAfterBreak="0">
+    <w:nsid w:val="6CE13036"/>
+    <w:multiLevelType w:val="hybridMultilevel"/>
+    <w:tmpl w:val="661833E4"/>
+    <w:lvl w:ilvl="0" w:tplc="0816000F">
+      <w:start w:val="1"/>
+      <w:numFmt w:val="decimal"/>
+      <w:lvlText w:val="%1."/>
+      <w:lvlJc w:val="left"/>
+      <w:pPr>
+        <w:ind w:left="1080" w:hanging="360"/>
+      </w:pPr>
+    </w:lvl>
+    <w:lvl w:ilvl="1" w:tplc="08160019" w:tentative="1">
+      <w:start w:val="1"/>
+      <w:numFmt w:val="lowerLetter"/>
+      <w:lvlText w:val="%2."/>
+      <w:lvlJc w:val="left"/>
+      <w:pPr>
+        <w:ind w:left="1440" w:hanging="360"/>
+      </w:pPr>
+    </w:lvl>
+    <w:lvl w:ilvl="2" w:tplc="0816001B" w:tentative="1">
+      <w:start w:val="1"/>
+      <w:numFmt w:val="lowerRoman"/>
+      <w:lvlText w:val="%3."/>
+      <w:lvlJc w:val="right"/>
+      <w:pPr>
+        <w:ind w:left="2160" w:hanging="180"/>
+      </w:pPr>
+    </w:lvl>
+    <w:lvl w:ilvl="3" w:tplc="0816000F">
+      <w:start w:val="1"/>
+      <w:numFmt w:val="decimal"/>
+      <w:lvlText w:val="%4."/>
+      <w:lvlJc w:val="left"/>
+      <w:pPr>
+        <w:ind w:left="2880" w:hanging="360"/>
+      </w:pPr>
+    </w:lvl>
+    <w:lvl w:ilvl="4" w:tplc="08160019" w:tentative="1">
+      <w:start w:val="1"/>
+      <w:numFmt w:val="lowerLetter"/>
+      <w:lvlText w:val="%5."/>
+      <w:lvlJc w:val="left"/>
+      <w:pPr>
+        <w:ind w:left="3600" w:hanging="360"/>
+      </w:pPr>
+    </w:lvl>
+    <w:lvl w:ilvl="5" w:tplc="0816001B" w:tentative="1">
+      <w:start w:val="1"/>
+      <w:numFmt w:val="lowerRoman"/>
+      <w:lvlText w:val="%6."/>
+      <w:lvlJc w:val="right"/>
+      <w:pPr>
+        <w:ind w:left="4320" w:hanging="180"/>
+      </w:pPr>
+    </w:lvl>
+    <w:lvl w:ilvl="6" w:tplc="0816000F" w:tentative="1">
+      <w:start w:val="1"/>
+      <w:numFmt w:val="decimal"/>
+      <w:lvlText w:val="%7."/>
+      <w:lvlJc w:val="left"/>
+      <w:pPr>
+        <w:ind w:left="5040" w:hanging="360"/>
+      </w:pPr>
+    </w:lvl>
+    <w:lvl w:ilvl="7" w:tplc="08160019" w:tentative="1">
+      <w:start w:val="1"/>
+      <w:numFmt w:val="lowerLetter"/>
+      <w:lvlText w:val="%8."/>
+      <w:lvlJc w:val="left"/>
+      <w:pPr>
+        <w:ind w:left="5760" w:hanging="360"/>
+      </w:pPr>
+    </w:lvl>
+    <w:lvl w:ilvl="8" w:tplc="0816001B" w:tentative="1">
+      <w:start w:val="1"/>
+      <w:numFmt w:val="lowerRoman"/>
+      <w:lvlText w:val="%9."/>
+      <w:lvlJc w:val="right"/>
+      <w:pPr>
+        <w:ind w:left="6480" w:hanging="180"/>
+      </w:pPr>
+    </w:lvl>
+  </w:abstractNum>
+  <w:abstractNum w:abstractNumId="30" w15:restartNumberingAfterBreak="0">
     <w:nsid w:val="71552894"/>
     <w:multiLevelType w:val="hybridMultilevel"/>
     <w:tmpl w:val="F892AB74"/>
@@ -8760,7 +10313,7 @@
       </w:pPr>
     </w:lvl>
   </w:abstractNum>
-  <w:abstractNum w:abstractNumId="21" w15:restartNumberingAfterBreak="0">
+  <w:abstractNum w:abstractNumId="31" w15:restartNumberingAfterBreak="0">
     <w:nsid w:val="78547FC4"/>
     <w:multiLevelType w:val="hybridMultilevel"/>
     <w:tmpl w:val="991C3AA4"/>
@@ -8873,7 +10426,7 @@
       </w:rPr>
     </w:lvl>
   </w:abstractNum>
-  <w:abstractNum w:abstractNumId="22" w15:restartNumberingAfterBreak="0">
+  <w:abstractNum w:abstractNumId="32" w15:restartNumberingAfterBreak="0">
     <w:nsid w:val="7A7E18A7"/>
     <w:multiLevelType w:val="hybridMultilevel"/>
     <w:tmpl w:val="9F04D1C8"/>
@@ -8959,7 +10512,7 @@
       </w:pPr>
     </w:lvl>
   </w:abstractNum>
-  <w:abstractNum w:abstractNumId="23" w15:restartNumberingAfterBreak="0">
+  <w:abstractNum w:abstractNumId="33" w15:restartNumberingAfterBreak="0">
     <w:nsid w:val="7CFD46F6"/>
     <w:multiLevelType w:val="multilevel"/>
     <w:tmpl w:val="043A9FB2"/>
@@ -9081,13 +10634,13 @@
     </w:lvl>
   </w:abstractNum>
   <w:num w:numId="1" w16cid:durableId="733745688">
-    <w:abstractNumId w:val="6"/>
+    <w:abstractNumId w:val="7"/>
   </w:num>
   <w:num w:numId="2" w16cid:durableId="606546737">
     <w:abstractNumId w:val="0"/>
   </w:num>
   <w:num w:numId="3" w16cid:durableId="1566260888">
-    <w:abstractNumId w:val="22"/>
+    <w:abstractNumId w:val="32"/>
   </w:num>
   <w:num w:numId="4" w16cid:durableId="1345791005">
     <w:abstractNumId w:val="1"/>
@@ -9096,61 +10649,91 @@
     <w:abstractNumId w:val="2"/>
   </w:num>
   <w:num w:numId="6" w16cid:durableId="267737384">
-    <w:abstractNumId w:val="9"/>
+    <w:abstractNumId w:val="11"/>
   </w:num>
   <w:num w:numId="7" w16cid:durableId="178156595">
+    <w:abstractNumId w:val="21"/>
+  </w:num>
+  <w:num w:numId="8" w16cid:durableId="423497699">
+    <w:abstractNumId w:val="14"/>
+  </w:num>
+  <w:num w:numId="9" w16cid:durableId="623659231">
+    <w:abstractNumId w:val="22"/>
+  </w:num>
+  <w:num w:numId="10" w16cid:durableId="535313855">
+    <w:abstractNumId w:val="4"/>
+  </w:num>
+  <w:num w:numId="11" w16cid:durableId="996953894">
+    <w:abstractNumId w:val="18"/>
+  </w:num>
+  <w:num w:numId="12" w16cid:durableId="1872523815">
+    <w:abstractNumId w:val="5"/>
+  </w:num>
+  <w:num w:numId="13" w16cid:durableId="392970378">
+    <w:abstractNumId w:val="10"/>
+  </w:num>
+  <w:num w:numId="14" w16cid:durableId="2005891076">
+    <w:abstractNumId w:val="31"/>
+  </w:num>
+  <w:num w:numId="15" w16cid:durableId="173959752">
+    <w:abstractNumId w:val="8"/>
+  </w:num>
+  <w:num w:numId="16" w16cid:durableId="2003391076">
+    <w:abstractNumId w:val="6"/>
+  </w:num>
+  <w:num w:numId="17" w16cid:durableId="233047442">
+    <w:abstractNumId w:val="25"/>
+  </w:num>
+  <w:num w:numId="18" w16cid:durableId="1242835455">
+    <w:abstractNumId w:val="28"/>
+  </w:num>
+  <w:num w:numId="19" w16cid:durableId="1208182588">
+    <w:abstractNumId w:val="12"/>
+  </w:num>
+  <w:num w:numId="20" w16cid:durableId="616060249">
+    <w:abstractNumId w:val="30"/>
+  </w:num>
+  <w:num w:numId="21" w16cid:durableId="1425759239">
+    <w:abstractNumId w:val="23"/>
+  </w:num>
+  <w:num w:numId="22" w16cid:durableId="1242835247">
+    <w:abstractNumId w:val="19"/>
+  </w:num>
+  <w:num w:numId="23" w16cid:durableId="2113088145">
+    <w:abstractNumId w:val="16"/>
+  </w:num>
+  <w:num w:numId="24" w16cid:durableId="1502505854">
+    <w:abstractNumId w:val="33"/>
+  </w:num>
+  <w:num w:numId="25" w16cid:durableId="333730612">
+    <w:abstractNumId w:val="13"/>
+  </w:num>
+  <w:num w:numId="26" w16cid:durableId="1122966804">
     <w:abstractNumId w:val="15"/>
   </w:num>
-  <w:num w:numId="8" w16cid:durableId="423497699">
-    <w:abstractNumId w:val="11"/>
+  <w:num w:numId="27" w16cid:durableId="1336803439">
+    <w:abstractNumId w:val="26"/>
   </w:num>
-  <w:num w:numId="9" w16cid:durableId="623659231">
-    <w:abstractNumId w:val="16"/>
+  <w:num w:numId="28" w16cid:durableId="1998922715">
+    <w:abstractNumId w:val="20"/>
   </w:num>
-  <w:num w:numId="10" w16cid:durableId="535313855">
+  <w:num w:numId="29" w16cid:durableId="1595093477">
+    <w:abstractNumId w:val="29"/>
+  </w:num>
+  <w:num w:numId="30" w16cid:durableId="1291784068">
+    <w:abstractNumId w:val="27"/>
+  </w:num>
+  <w:num w:numId="31" w16cid:durableId="580598929">
+    <w:abstractNumId w:val="17"/>
+  </w:num>
+  <w:num w:numId="32" w16cid:durableId="1913470742">
     <w:abstractNumId w:val="3"/>
   </w:num>
-  <w:num w:numId="11" w16cid:durableId="996953894">
-    <w:abstractNumId w:val="13"/>
+  <w:num w:numId="33" w16cid:durableId="1388577556">
+    <w:abstractNumId w:val="24"/>
   </w:num>
-  <w:num w:numId="12" w16cid:durableId="1872523815">
-    <w:abstractNumId w:val="4"/>
-  </w:num>
-  <w:num w:numId="13" w16cid:durableId="392970378">
-    <w:abstractNumId w:val="8"/>
-  </w:num>
-  <w:num w:numId="14" w16cid:durableId="2005891076">
-    <w:abstractNumId w:val="21"/>
-  </w:num>
-  <w:num w:numId="15" w16cid:durableId="173959752">
-    <w:abstractNumId w:val="7"/>
-  </w:num>
-  <w:num w:numId="16" w16cid:durableId="2003391076">
-    <w:abstractNumId w:val="5"/>
-  </w:num>
-  <w:num w:numId="17" w16cid:durableId="233047442">
-    <w:abstractNumId w:val="18"/>
-  </w:num>
-  <w:num w:numId="18" w16cid:durableId="1242835455">
-    <w:abstractNumId w:val="19"/>
-  </w:num>
-  <w:num w:numId="19" w16cid:durableId="1208182588">
-    <w:abstractNumId w:val="10"/>
-  </w:num>
-  <w:num w:numId="20" w16cid:durableId="616060249">
-    <w:abstractNumId w:val="20"/>
-  </w:num>
-  <w:num w:numId="21" w16cid:durableId="1425759239">
-    <w:abstractNumId w:val="17"/>
-  </w:num>
-  <w:num w:numId="22" w16cid:durableId="1242835247">
-    <w:abstractNumId w:val="14"/>
-  </w:num>
-  <w:num w:numId="23" w16cid:durableId="2113088145">
-    <w:abstractNumId w:val="12"/>
-  </w:num>
-  <w:num w:numId="24" w16cid:durableId="1502505854">
-    <w:abstractNumId w:val="23"/>
+  <w:num w:numId="34" w16cid:durableId="404307448">
+    <w:abstractNumId w:val="9"/>
   </w:num>
 </w:numbering>
 </file>

</xml_diff>